<commit_message>
Update Milestone 4 - Beta Launch and FInal Project Reviews.docx
</commit_message>
<xml_diff>
--- a/Milestone 4/Milestone 4 - Beta Launch and FInal Project Reviews.docx
+++ b/Milestone 4/Milestone 4 - Beta Launch and FInal Project Reviews.docx
@@ -183,6 +183,14 @@
           <w:rFonts w:eastAsia="Times New Roman" w:cs="Times New Roman"/>
           <w:sz w:val="24"/>
           <w:szCs w:val="24"/>
+        </w:rPr>
+        <w:t xml:space="preserve">Scrum Master - </w:t>
+      </w:r>
+      <w:r>
+        <w:rPr>
+          <w:rFonts w:eastAsia="Times New Roman" w:cs="Times New Roman"/>
+          <w:sz w:val="24"/>
+          <w:szCs w:val="24"/>
           <w:u w:val="single"/>
         </w:rPr>
         <w:t>vcampbell2019@fau.edu</w:t>
@@ -203,7 +211,23 @@
           <w:sz w:val="24"/>
           <w:szCs w:val="24"/>
         </w:rPr>
-        <w:t xml:space="preserve">Samuel Adkins - </w:t>
+        <w:t xml:space="preserve">Samuel Adkins </w:t>
+      </w:r>
+      <w:r>
+        <w:rPr>
+          <w:rFonts w:eastAsia="Times New Roman" w:cs="Times New Roman"/>
+          <w:sz w:val="24"/>
+          <w:szCs w:val="24"/>
+        </w:rPr>
+        <w:t xml:space="preserve">– Product Owner, Front-end Lead - </w:t>
+      </w:r>
+      <w:r>
+        <w:rPr>
+          <w:rFonts w:eastAsia="Times New Roman" w:cs="Times New Roman"/>
+          <w:sz w:val="24"/>
+          <w:szCs w:val="24"/>
+        </w:rPr>
+        <w:t xml:space="preserve"> </w:t>
       </w:r>
       <w:hyperlink r:id="rId5">
         <w:r>
@@ -243,7 +267,23 @@
           <w:sz w:val="24"/>
           <w:szCs w:val="24"/>
         </w:rPr>
-        <w:t xml:space="preserve"> Felix - </w:t>
+        <w:t xml:space="preserve"> Felix </w:t>
+      </w:r>
+      <w:r>
+        <w:rPr>
+          <w:rFonts w:eastAsia="Times New Roman" w:cs="Times New Roman"/>
+          <w:sz w:val="24"/>
+          <w:szCs w:val="24"/>
+        </w:rPr>
+        <w:t xml:space="preserve">- Front-end Developer </w:t>
+      </w:r>
+      <w:r>
+        <w:rPr>
+          <w:rFonts w:eastAsia="Times New Roman" w:cs="Times New Roman"/>
+          <w:sz w:val="24"/>
+          <w:szCs w:val="24"/>
+        </w:rPr>
+        <w:t xml:space="preserve">- </w:t>
       </w:r>
       <w:hyperlink r:id="rId6">
         <w:r>
@@ -273,7 +313,23 @@
           <w:sz w:val="24"/>
           <w:szCs w:val="24"/>
         </w:rPr>
-        <w:t xml:space="preserve">Gustavo Rodriguez - </w:t>
+        <w:t>Gustavo Rodriguez</w:t>
+      </w:r>
+      <w:r>
+        <w:rPr>
+          <w:rFonts w:eastAsia="Times New Roman" w:cs="Times New Roman"/>
+          <w:sz w:val="24"/>
+          <w:szCs w:val="24"/>
+        </w:rPr>
+        <w:t xml:space="preserve"> – Back-end Lead </w:t>
+      </w:r>
+      <w:r>
+        <w:rPr>
+          <w:rFonts w:eastAsia="Times New Roman" w:cs="Times New Roman"/>
+          <w:sz w:val="24"/>
+          <w:szCs w:val="24"/>
+        </w:rPr>
+        <w:t xml:space="preserve">- </w:t>
       </w:r>
       <w:hyperlink r:id="rId7">
         <w:r>
@@ -321,7 +377,31 @@
           <w:sz w:val="24"/>
           <w:szCs w:val="24"/>
         </w:rPr>
-        <w:t xml:space="preserve"> - </w:t>
+        <w:t xml:space="preserve"> </w:t>
+      </w:r>
+      <w:r>
+        <w:rPr>
+          <w:rFonts w:eastAsia="Times New Roman" w:cs="Times New Roman"/>
+          <w:sz w:val="24"/>
+          <w:szCs w:val="24"/>
+        </w:rPr>
+        <w:t>-</w:t>
+      </w:r>
+      <w:r>
+        <w:rPr>
+          <w:rFonts w:eastAsia="Times New Roman" w:cs="Times New Roman"/>
+          <w:sz w:val="24"/>
+          <w:szCs w:val="24"/>
+        </w:rPr>
+        <w:t>Front/Back-end Developer</w:t>
+      </w:r>
+      <w:r>
+        <w:rPr>
+          <w:rFonts w:eastAsia="Times New Roman" w:cs="Times New Roman"/>
+          <w:sz w:val="24"/>
+          <w:szCs w:val="24"/>
+        </w:rPr>
+        <w:t xml:space="preserve">- </w:t>
       </w:r>
       <w:hyperlink r:id="rId8">
         <w:r>
@@ -362,7 +442,23 @@
           <w:sz w:val="24"/>
           <w:szCs w:val="24"/>
         </w:rPr>
-        <w:t xml:space="preserve"> Bertrand II - </w:t>
+        <w:t xml:space="preserve"> Bertrand II </w:t>
+      </w:r>
+      <w:r>
+        <w:rPr>
+          <w:rFonts w:eastAsia="Times New Roman" w:cs="Times New Roman"/>
+          <w:sz w:val="24"/>
+          <w:szCs w:val="24"/>
+        </w:rPr>
+        <w:t xml:space="preserve">– Front-end Developer </w:t>
+      </w:r>
+      <w:r>
+        <w:rPr>
+          <w:rFonts w:eastAsia="Times New Roman" w:cs="Times New Roman"/>
+          <w:sz w:val="24"/>
+          <w:szCs w:val="24"/>
+        </w:rPr>
+        <w:t xml:space="preserve">- </w:t>
       </w:r>
       <w:hyperlink r:id="rId9">
         <w:r>
@@ -391,7 +487,34 @@
           <w:sz w:val="24"/>
           <w:szCs w:val="24"/>
         </w:rPr>
-        <w:t xml:space="preserve">Michael Merlo - </w:t>
+        <w:t xml:space="preserve">Michael Merlo </w:t>
+      </w:r>
+      <w:r>
+        <w:rPr>
+          <w:rFonts w:eastAsia="Times New Roman" w:cs="Times New Roman"/>
+          <w:color w:val="000000"/>
+          <w:sz w:val="24"/>
+          <w:szCs w:val="24"/>
+        </w:rPr>
+        <w:t>-</w:t>
+      </w:r>
+      <w:r>
+        <w:rPr>
+          <w:rFonts w:eastAsia="Times New Roman" w:cs="Times New Roman"/>
+          <w:color w:val="000000"/>
+          <w:sz w:val="24"/>
+          <w:szCs w:val="24"/>
+        </w:rPr>
+        <w:t>Technical Writer</w:t>
+      </w:r>
+      <w:r>
+        <w:rPr>
+          <w:rFonts w:eastAsia="Times New Roman" w:cs="Times New Roman"/>
+          <w:color w:val="000000"/>
+          <w:sz w:val="24"/>
+          <w:szCs w:val="24"/>
+        </w:rPr>
+        <w:t xml:space="preserve">- </w:t>
       </w:r>
       <w:hyperlink r:id="rId10">
         <w:r>
@@ -427,7 +550,6 @@
     </w:p>
     <w:p>
       <w:pPr>
-        <w:jc w:val="center"/>
         <w:rPr>
           <w:color w:val="5A5A5A"/>
         </w:rPr>
@@ -437,9 +559,43 @@
       <w:pPr>
         <w:jc w:val="center"/>
         <w:rPr>
-          <w:color w:val="5A5A5A"/>
-        </w:rPr>
-      </w:pPr>
+          <w:rFonts w:eastAsia="Times New Roman" w:cs="Times New Roman"/>
+          <w:sz w:val="28"/>
+          <w:szCs w:val="28"/>
+        </w:rPr>
+      </w:pPr>
+      <w:r>
+        <w:rPr>
+          <w:rFonts w:eastAsia="Times New Roman" w:cs="Times New Roman"/>
+          <w:sz w:val="28"/>
+          <w:szCs w:val="28"/>
+        </w:rPr>
+        <w:t xml:space="preserve">Milestone </w:t>
+      </w:r>
+      <w:r>
+        <w:rPr>
+          <w:rFonts w:eastAsia="Times New Roman" w:cs="Times New Roman"/>
+          <w:sz w:val="28"/>
+          <w:szCs w:val="28"/>
+        </w:rPr>
+        <w:t>4</w:t>
+      </w:r>
+      <w:r>
+        <w:rPr>
+          <w:rFonts w:eastAsia="Times New Roman" w:cs="Times New Roman"/>
+          <w:sz w:val="28"/>
+          <w:szCs w:val="28"/>
+        </w:rPr>
+        <w:t xml:space="preserve"> </w:t>
+      </w:r>
+      <w:r>
+        <w:rPr>
+          <w:rFonts w:eastAsia="Times New Roman" w:cs="Times New Roman"/>
+          <w:sz w:val="28"/>
+          <w:szCs w:val="28"/>
+        </w:rPr>
+        <w:t>Beta Launch &amp; Reviews</w:t>
+      </w:r>
     </w:p>
     <w:p>
       <w:pPr>
@@ -456,31 +612,7 @@
           <w:sz w:val="24"/>
           <w:szCs w:val="24"/>
         </w:rPr>
-        <w:t xml:space="preserve">Milestone </w:t>
-      </w:r>
-      <w:r>
-        <w:rPr>
-          <w:rFonts w:eastAsia="Times New Roman" w:cs="Times New Roman"/>
-          <w:sz w:val="24"/>
-          <w:szCs w:val="24"/>
-        </w:rPr>
-        <w:t>4</w:t>
-      </w:r>
-      <w:r>
-        <w:rPr>
-          <w:rFonts w:eastAsia="Times New Roman" w:cs="Times New Roman"/>
-          <w:sz w:val="24"/>
-          <w:szCs w:val="24"/>
-        </w:rPr>
-        <w:t xml:space="preserve"> </w:t>
-      </w:r>
-      <w:r>
-        <w:rPr>
-          <w:rFonts w:eastAsia="Times New Roman" w:cs="Times New Roman"/>
-          <w:sz w:val="24"/>
-          <w:szCs w:val="24"/>
-        </w:rPr>
-        <w:t>Beta Launch &amp; Final Project Reviews</w:t>
+        <w:t>11/03/21</w:t>
       </w:r>
     </w:p>
     <w:p>
@@ -492,14 +624,6 @@
           <w:szCs w:val="24"/>
         </w:rPr>
       </w:pPr>
-      <w:r>
-        <w:rPr>
-          <w:rFonts w:eastAsia="Times New Roman" w:cs="Times New Roman"/>
-          <w:sz w:val="24"/>
-          <w:szCs w:val="24"/>
-        </w:rPr>
-        <w:t>11/03/21</w:t>
-      </w:r>
     </w:p>
     <w:p>
       <w:pPr>
@@ -508,8 +632,18 @@
           <w:rFonts w:eastAsia="Times New Roman" w:cs="Times New Roman"/>
           <w:sz w:val="24"/>
           <w:szCs w:val="24"/>
-        </w:rPr>
-      </w:pPr>
+          <w:u w:val="single"/>
+        </w:rPr>
+      </w:pPr>
+      <w:r>
+        <w:rPr>
+          <w:rFonts w:eastAsia="Times New Roman" w:cs="Times New Roman"/>
+          <w:sz w:val="24"/>
+          <w:szCs w:val="24"/>
+          <w:u w:val="single"/>
+        </w:rPr>
+        <w:t>Revision History</w:t>
+      </w:r>
     </w:p>
     <w:p>
       <w:pPr>
@@ -518,7 +652,6 @@
           <w:rFonts w:eastAsia="Times New Roman" w:cs="Times New Roman"/>
           <w:sz w:val="24"/>
           <w:szCs w:val="24"/>
-          <w:u w:val="single"/>
         </w:rPr>
       </w:pPr>
       <w:r>
@@ -526,9 +659,8 @@
           <w:rFonts w:eastAsia="Times New Roman" w:cs="Times New Roman"/>
           <w:sz w:val="24"/>
           <w:szCs w:val="24"/>
-          <w:u w:val="single"/>
-        </w:rPr>
-        <w:t>Revision History</w:t>
+        </w:rPr>
+        <w:t>#1 – 9/28/21</w:t>
       </w:r>
     </w:p>
     <w:p>
@@ -546,7 +678,7 @@
           <w:sz w:val="24"/>
           <w:szCs w:val="24"/>
         </w:rPr>
-        <w:t>#1 – 9/28/21</w:t>
+        <w:t>#2 – 10/11/21</w:t>
       </w:r>
     </w:p>
     <w:p>
@@ -564,33 +696,7 @@
           <w:sz w:val="24"/>
           <w:szCs w:val="24"/>
         </w:rPr>
-        <w:t>#2 – 10/11/21</w:t>
-      </w:r>
-    </w:p>
-    <w:p>
-      <w:pPr>
-        <w:jc w:val="center"/>
-        <w:rPr>
-          <w:rFonts w:eastAsia="Times New Roman" w:cs="Times New Roman"/>
-          <w:sz w:val="24"/>
-          <w:szCs w:val="24"/>
-        </w:rPr>
-      </w:pPr>
-      <w:r>
-        <w:rPr>
-          <w:rFonts w:eastAsia="Times New Roman" w:cs="Times New Roman"/>
-          <w:sz w:val="24"/>
-          <w:szCs w:val="24"/>
-        </w:rPr>
-        <w:t xml:space="preserve">#3 - </w:t>
-      </w:r>
-      <w:r>
-        <w:rPr>
-          <w:rFonts w:eastAsia="Times New Roman" w:cs="Times New Roman"/>
-          <w:sz w:val="24"/>
-          <w:szCs w:val="24"/>
-        </w:rPr>
-        <w:t>11/03/21</w:t>
+        <w:t>#3 - 11/03/21</w:t>
       </w:r>
     </w:p>
     <w:p>
@@ -690,7 +796,7 @@
           <w:r>
             <w:fldChar w:fldCharType="separate"/>
           </w:r>
-          <w:hyperlink w:anchor="_Toc86837491" w:history="1">
+          <w:hyperlink w:anchor="_Toc87535270" w:history="1">
             <w:r>
               <w:rPr>
                 <w:rStyle w:val="Hyperlink"/>
@@ -717,7 +823,7 @@
                 <w:noProof/>
                 <w:webHidden/>
               </w:rPr>
-              <w:instrText xml:space="preserve"> PAGEREF _Toc86837491 \h </w:instrText>
+              <w:instrText xml:space="preserve"> PAGEREF _Toc87535270 \h </w:instrText>
             </w:r>
             <w:r>
               <w:rPr>
@@ -759,7 +865,7 @@
               <w:noProof/>
             </w:rPr>
           </w:pPr>
-          <w:hyperlink w:anchor="_Toc86837492" w:history="1">
+          <w:hyperlink w:anchor="_Toc87535271" w:history="1">
             <w:r>
               <w:rPr>
                 <w:rStyle w:val="Hyperlink"/>
@@ -786,7 +892,7 @@
                 <w:noProof/>
                 <w:webHidden/>
               </w:rPr>
-              <w:instrText xml:space="preserve"> PAGEREF _Toc86837492 \h </w:instrText>
+              <w:instrText xml:space="preserve"> PAGEREF _Toc87535271 \h </w:instrText>
             </w:r>
             <w:r>
               <w:rPr>
@@ -828,7 +934,7 @@
               <w:noProof/>
             </w:rPr>
           </w:pPr>
-          <w:hyperlink w:anchor="_Toc86837493" w:history="1">
+          <w:hyperlink w:anchor="_Toc87535272" w:history="1">
             <w:r>
               <w:rPr>
                 <w:rStyle w:val="Hyperlink"/>
@@ -855,7 +961,7 @@
                 <w:noProof/>
                 <w:webHidden/>
               </w:rPr>
-              <w:instrText xml:space="preserve"> PAGEREF _Toc86837493 \h </w:instrText>
+              <w:instrText xml:space="preserve"> PAGEREF _Toc87535272 \h </w:instrText>
             </w:r>
             <w:r>
               <w:rPr>
@@ -897,7 +1003,7 @@
               <w:noProof/>
             </w:rPr>
           </w:pPr>
-          <w:hyperlink w:anchor="_Toc86837494" w:history="1">
+          <w:hyperlink w:anchor="_Toc87535273" w:history="1">
             <w:r>
               <w:rPr>
                 <w:rStyle w:val="Hyperlink"/>
@@ -924,7 +1030,7 @@
                 <w:noProof/>
                 <w:webHidden/>
               </w:rPr>
-              <w:instrText xml:space="preserve"> PAGEREF _Toc86837494 \h </w:instrText>
+              <w:instrText xml:space="preserve"> PAGEREF _Toc87535273 \h </w:instrText>
             </w:r>
             <w:r>
               <w:rPr>
@@ -966,7 +1072,7 @@
               <w:noProof/>
             </w:rPr>
           </w:pPr>
-          <w:hyperlink w:anchor="_Toc86837495" w:history="1">
+          <w:hyperlink w:anchor="_Toc87535274" w:history="1">
             <w:r>
               <w:rPr>
                 <w:rStyle w:val="Hyperlink"/>
@@ -993,7 +1099,7 @@
                 <w:noProof/>
                 <w:webHidden/>
               </w:rPr>
-              <w:instrText xml:space="preserve"> PAGEREF _Toc86837495 \h </w:instrText>
+              <w:instrText xml:space="preserve"> PAGEREF _Toc87535274 \h </w:instrText>
             </w:r>
             <w:r>
               <w:rPr>
@@ -1035,7 +1141,7 @@
               <w:noProof/>
             </w:rPr>
           </w:pPr>
-          <w:hyperlink w:anchor="_Toc86837496" w:history="1">
+          <w:hyperlink w:anchor="_Toc87535275" w:history="1">
             <w:r>
               <w:rPr>
                 <w:rStyle w:val="Hyperlink"/>
@@ -1063,7 +1169,7 @@
                 <w:noProof/>
                 <w:webHidden/>
               </w:rPr>
-              <w:instrText xml:space="preserve"> PAGEREF _Toc86837496 \h </w:instrText>
+              <w:instrText xml:space="preserve"> PAGEREF _Toc87535275 \h </w:instrText>
             </w:r>
             <w:r>
               <w:rPr>
@@ -1095,75 +1201,6 @@
           </w:hyperlink>
         </w:p>
         <w:p>
-          <w:pPr>
-            <w:pStyle w:val="TOC1"/>
-            <w:tabs>
-              <w:tab w:val="right" w:pos="9350"/>
-            </w:tabs>
-            <w:rPr>
-              <w:rFonts w:asciiTheme="minorHAnsi" w:eastAsiaTheme="minorEastAsia" w:hAnsiTheme="minorHAnsi" w:cstheme="minorBidi"/>
-              <w:noProof/>
-            </w:rPr>
-          </w:pPr>
-          <w:hyperlink w:anchor="_Toc86837497" w:history="1">
-            <w:r>
-              <w:rPr>
-                <w:rStyle w:val="Hyperlink"/>
-                <w:noProof/>
-              </w:rPr>
-              <w:t>Team Roles</w:t>
-            </w:r>
-            <w:r>
-              <w:rPr>
-                <w:noProof/>
-                <w:webHidden/>
-              </w:rPr>
-              <w:tab/>
-            </w:r>
-            <w:r>
-              <w:rPr>
-                <w:noProof/>
-                <w:webHidden/>
-              </w:rPr>
-              <w:fldChar w:fldCharType="begin"/>
-            </w:r>
-            <w:r>
-              <w:rPr>
-                <w:noProof/>
-                <w:webHidden/>
-              </w:rPr>
-              <w:instrText xml:space="preserve"> PAGEREF _Toc86837497 \h </w:instrText>
-            </w:r>
-            <w:r>
-              <w:rPr>
-                <w:noProof/>
-                <w:webHidden/>
-              </w:rPr>
-            </w:r>
-            <w:r>
-              <w:rPr>
-                <w:noProof/>
-                <w:webHidden/>
-              </w:rPr>
-              <w:fldChar w:fldCharType="separate"/>
-            </w:r>
-            <w:r>
-              <w:rPr>
-                <w:noProof/>
-                <w:webHidden/>
-              </w:rPr>
-              <w:t>4</w:t>
-            </w:r>
-            <w:r>
-              <w:rPr>
-                <w:noProof/>
-                <w:webHidden/>
-              </w:rPr>
-              <w:fldChar w:fldCharType="end"/>
-            </w:r>
-          </w:hyperlink>
-        </w:p>
-        <w:p>
           <w:r>
             <w:fldChar w:fldCharType="end"/>
           </w:r>
@@ -1205,7 +1242,7 @@
           <w:szCs w:val="36"/>
         </w:rPr>
       </w:pPr>
-      <w:bookmarkStart w:id="0" w:name="_Toc86837491"/>
+      <w:bookmarkStart w:id="0" w:name="_Toc87535270"/>
       <w:r>
         <w:rPr>
           <w:sz w:val="36"/>
@@ -1224,7 +1261,7 @@
           <w:szCs w:val="36"/>
         </w:rPr>
       </w:pPr>
-      <w:bookmarkStart w:id="1" w:name="_Toc86837492"/>
+      <w:bookmarkStart w:id="1" w:name="_Toc87535271"/>
       <w:r>
         <w:rPr>
           <w:sz w:val="36"/>
@@ -1243,7 +1280,7 @@
           <w:szCs w:val="36"/>
         </w:rPr>
       </w:pPr>
-      <w:bookmarkStart w:id="2" w:name="_Toc86837493"/>
+      <w:bookmarkStart w:id="2" w:name="_Toc87535272"/>
       <w:r>
         <w:rPr>
           <w:sz w:val="36"/>
@@ -1262,7 +1299,7 @@
           <w:szCs w:val="36"/>
         </w:rPr>
       </w:pPr>
-      <w:bookmarkStart w:id="3" w:name="_Toc86837494"/>
+      <w:bookmarkStart w:id="3" w:name="_Toc87535273"/>
       <w:r>
         <w:rPr>
           <w:sz w:val="36"/>
@@ -1288,7 +1325,7 @@
           <w:szCs w:val="36"/>
         </w:rPr>
       </w:pPr>
-      <w:bookmarkStart w:id="4" w:name="_Toc86837495"/>
+      <w:bookmarkStart w:id="4" w:name="_Toc87535274"/>
       <w:r>
         <w:rPr>
           <w:sz w:val="36"/>
@@ -1307,7 +1344,7 @@
           <w:szCs w:val="36"/>
         </w:rPr>
       </w:pPr>
-      <w:bookmarkStart w:id="5" w:name="_Toc86837496"/>
+      <w:bookmarkStart w:id="5" w:name="_Toc87535275"/>
       <w:r>
         <w:rPr>
           <w:rFonts w:cs="Times New Roman"/>
@@ -1766,16 +1803,14 @@
         </w:rPr>
         <w:t xml:space="preserve">The system should be operational 100% of the time </w:t>
       </w:r>
-      <w:proofErr w:type="gramStart"/>
       <w:r>
         <w:rPr>
           <w:color w:val="000000"/>
           <w:sz w:val="24"/>
           <w:szCs w:val="24"/>
         </w:rPr>
-        <w:t>as long as</w:t>
-      </w:r>
-      <w:proofErr w:type="gramEnd"/>
+        <w:t>if</w:t>
+      </w:r>
       <w:r>
         <w:rPr>
           <w:color w:val="000000"/>
@@ -2026,373 +2061,6 @@
           <w:szCs w:val="24"/>
         </w:rPr>
         <w:t>No more than 10 bugs during development at any time. No more than 5 bugs when system is deployed.</w:t>
-      </w:r>
-    </w:p>
-    <w:p>
-      <w:pPr>
-        <w:keepNext/>
-        <w:keepLines/>
-        <w:spacing w:before="40" w:after="0" w:line="480" w:lineRule="auto"/>
-        <w:rPr>
-          <w:sz w:val="27"/>
-          <w:szCs w:val="27"/>
-        </w:rPr>
-      </w:pPr>
-    </w:p>
-    <w:p>
-      <w:pPr>
-        <w:keepNext/>
-        <w:keepLines/>
-        <w:spacing w:before="40" w:after="0" w:line="480" w:lineRule="auto"/>
-        <w:rPr>
-          <w:sz w:val="27"/>
-          <w:szCs w:val="27"/>
-        </w:rPr>
-      </w:pPr>
-    </w:p>
-    <w:p>
-      <w:pPr>
-        <w:keepNext/>
-        <w:keepLines/>
-        <w:spacing w:before="40" w:after="0" w:line="480" w:lineRule="auto"/>
-        <w:rPr>
-          <w:sz w:val="27"/>
-          <w:szCs w:val="27"/>
-        </w:rPr>
-      </w:pPr>
-    </w:p>
-    <w:p>
-      <w:pPr>
-        <w:keepNext/>
-        <w:keepLines/>
-        <w:spacing w:before="40" w:after="0" w:line="480" w:lineRule="auto"/>
-        <w:rPr>
-          <w:sz w:val="27"/>
-          <w:szCs w:val="27"/>
-        </w:rPr>
-      </w:pPr>
-    </w:p>
-    <w:p>
-      <w:pPr>
-        <w:keepNext/>
-        <w:keepLines/>
-        <w:spacing w:before="40" w:after="0" w:line="480" w:lineRule="auto"/>
-        <w:rPr>
-          <w:sz w:val="27"/>
-          <w:szCs w:val="27"/>
-        </w:rPr>
-      </w:pPr>
-    </w:p>
-    <w:p>
-      <w:pPr>
-        <w:keepNext/>
-        <w:keepLines/>
-        <w:spacing w:before="40" w:after="0" w:line="480" w:lineRule="auto"/>
-        <w:rPr>
-          <w:sz w:val="27"/>
-          <w:szCs w:val="27"/>
-        </w:rPr>
-      </w:pPr>
-    </w:p>
-    <w:p>
-      <w:pPr>
-        <w:keepNext/>
-        <w:keepLines/>
-        <w:spacing w:before="40" w:after="0" w:line="480" w:lineRule="auto"/>
-        <w:rPr>
-          <w:sz w:val="27"/>
-          <w:szCs w:val="27"/>
-        </w:rPr>
-      </w:pPr>
-    </w:p>
-    <w:p>
-      <w:pPr>
-        <w:keepNext/>
-        <w:keepLines/>
-        <w:spacing w:before="40" w:after="0" w:line="480" w:lineRule="auto"/>
-        <w:rPr>
-          <w:sz w:val="27"/>
-          <w:szCs w:val="27"/>
-        </w:rPr>
-      </w:pPr>
-    </w:p>
-    <w:p>
-      <w:pPr>
-        <w:pStyle w:val="Heading1"/>
-        <w:spacing w:line="360" w:lineRule="auto"/>
-        <w:rPr>
-          <w:color w:val="2E74B5"/>
-          <w:sz w:val="28"/>
-          <w:szCs w:val="28"/>
-        </w:rPr>
-      </w:pPr>
-      <w:bookmarkStart w:id="6" w:name="_Toc86837497"/>
-      <w:r>
-        <w:rPr>
-          <w:sz w:val="36"/>
-          <w:szCs w:val="36"/>
-        </w:rPr>
-        <w:t>Team Roles</w:t>
-      </w:r>
-      <w:bookmarkEnd w:id="6"/>
-    </w:p>
-    <w:p>
-      <w:pPr>
-        <w:spacing w:after="0" w:line="480" w:lineRule="auto"/>
-        <w:rPr>
-          <w:rFonts w:eastAsia="Times New Roman" w:cs="Times New Roman"/>
-          <w:sz w:val="24"/>
-          <w:szCs w:val="24"/>
-        </w:rPr>
-      </w:pPr>
-      <w:r>
-        <w:rPr>
-          <w:rFonts w:eastAsia="Times New Roman" w:cs="Times New Roman"/>
-          <w:b/>
-          <w:color w:val="000000"/>
-          <w:sz w:val="24"/>
-          <w:szCs w:val="24"/>
-        </w:rPr>
-        <w:t>Team Lead, Scrum Master</w:t>
-      </w:r>
-      <w:r>
-        <w:rPr>
-          <w:rFonts w:eastAsia="Times New Roman" w:cs="Times New Roman"/>
-          <w:color w:val="000000"/>
-          <w:sz w:val="24"/>
-          <w:szCs w:val="24"/>
-        </w:rPr>
-        <w:t xml:space="preserve"> - Van Campbell </w:t>
-      </w:r>
-    </w:p>
-    <w:p>
-      <w:pPr>
-        <w:spacing w:after="0" w:line="480" w:lineRule="auto"/>
-        <w:rPr>
-          <w:rFonts w:eastAsia="Times New Roman" w:cs="Times New Roman"/>
-          <w:sz w:val="24"/>
-          <w:szCs w:val="24"/>
-        </w:rPr>
-      </w:pPr>
-      <w:r>
-        <w:rPr>
-          <w:rFonts w:eastAsia="Times New Roman" w:cs="Times New Roman"/>
-          <w:b/>
-          <w:color w:val="000000"/>
-          <w:sz w:val="24"/>
-          <w:szCs w:val="24"/>
-        </w:rPr>
-        <w:t>Product Owner, Front-end Developer</w:t>
-      </w:r>
-      <w:r>
-        <w:rPr>
-          <w:rFonts w:eastAsia="Times New Roman" w:cs="Times New Roman"/>
-          <w:color w:val="000000"/>
-          <w:sz w:val="24"/>
-          <w:szCs w:val="24"/>
-        </w:rPr>
-        <w:t xml:space="preserve"> - Samuel Adkins</w:t>
-      </w:r>
-    </w:p>
-    <w:p>
-      <w:pPr>
-        <w:spacing w:after="0" w:line="480" w:lineRule="auto"/>
-        <w:rPr>
-          <w:rFonts w:eastAsia="Times New Roman" w:cs="Times New Roman"/>
-          <w:sz w:val="24"/>
-          <w:szCs w:val="24"/>
-        </w:rPr>
-      </w:pPr>
-      <w:r>
-        <w:rPr>
-          <w:rFonts w:eastAsia="Times New Roman" w:cs="Times New Roman"/>
-          <w:b/>
-          <w:color w:val="000000"/>
-          <w:sz w:val="24"/>
-          <w:szCs w:val="24"/>
-        </w:rPr>
-        <w:t>Front-end Lead</w:t>
-      </w:r>
-      <w:r>
-        <w:rPr>
-          <w:rFonts w:eastAsia="Times New Roman" w:cs="Times New Roman"/>
-          <w:color w:val="000000"/>
-          <w:sz w:val="24"/>
-          <w:szCs w:val="24"/>
-        </w:rPr>
-        <w:t xml:space="preserve"> - </w:t>
-      </w:r>
-      <w:proofErr w:type="spellStart"/>
-      <w:r>
-        <w:rPr>
-          <w:rFonts w:eastAsia="Times New Roman" w:cs="Times New Roman"/>
-          <w:color w:val="000000"/>
-          <w:sz w:val="24"/>
-          <w:szCs w:val="24"/>
-        </w:rPr>
-        <w:t>Achelin</w:t>
-      </w:r>
-      <w:proofErr w:type="spellEnd"/>
-      <w:r>
-        <w:rPr>
-          <w:rFonts w:eastAsia="Times New Roman" w:cs="Times New Roman"/>
-          <w:color w:val="000000"/>
-          <w:sz w:val="24"/>
-          <w:szCs w:val="24"/>
-        </w:rPr>
-        <w:t xml:space="preserve"> Felix</w:t>
-      </w:r>
-    </w:p>
-    <w:p>
-      <w:pPr>
-        <w:spacing w:after="0" w:line="480" w:lineRule="auto"/>
-        <w:rPr>
-          <w:rFonts w:eastAsia="Times New Roman" w:cs="Times New Roman"/>
-          <w:color w:val="000000"/>
-          <w:sz w:val="24"/>
-          <w:szCs w:val="24"/>
-        </w:rPr>
-      </w:pPr>
-      <w:r>
-        <w:rPr>
-          <w:rFonts w:eastAsia="Times New Roman" w:cs="Times New Roman"/>
-          <w:b/>
-          <w:color w:val="000000"/>
-          <w:sz w:val="24"/>
-          <w:szCs w:val="24"/>
-        </w:rPr>
-        <w:t>Back-end Lead</w:t>
-      </w:r>
-      <w:r>
-        <w:rPr>
-          <w:rFonts w:eastAsia="Times New Roman" w:cs="Times New Roman"/>
-          <w:color w:val="000000"/>
-          <w:sz w:val="24"/>
-          <w:szCs w:val="24"/>
-        </w:rPr>
-        <w:t xml:space="preserve"> - Gustavo Rodriguez</w:t>
-      </w:r>
-    </w:p>
-    <w:p>
-      <w:pPr>
-        <w:spacing w:after="0" w:line="480" w:lineRule="auto"/>
-        <w:rPr>
-          <w:rFonts w:eastAsia="Times New Roman" w:cs="Times New Roman"/>
-          <w:b/>
-          <w:color w:val="000000"/>
-          <w:sz w:val="24"/>
-          <w:szCs w:val="24"/>
-        </w:rPr>
-      </w:pPr>
-      <w:r>
-        <w:rPr>
-          <w:rFonts w:eastAsia="Times New Roman" w:cs="Times New Roman"/>
-          <w:b/>
-          <w:color w:val="000000"/>
-          <w:sz w:val="24"/>
-          <w:szCs w:val="24"/>
-        </w:rPr>
-        <w:t xml:space="preserve">GitHub Master, Developer - </w:t>
-      </w:r>
-      <w:r>
-        <w:rPr>
-          <w:rFonts w:eastAsia="Times New Roman" w:cs="Times New Roman"/>
-          <w:color w:val="000000"/>
-          <w:sz w:val="24"/>
-          <w:szCs w:val="24"/>
-        </w:rPr>
-        <w:t xml:space="preserve">Samuel </w:t>
-      </w:r>
-      <w:proofErr w:type="spellStart"/>
-      <w:r>
-        <w:rPr>
-          <w:rFonts w:eastAsia="Times New Roman" w:cs="Times New Roman"/>
-          <w:color w:val="000000"/>
-          <w:sz w:val="24"/>
-          <w:szCs w:val="24"/>
-        </w:rPr>
-        <w:t>Yambo</w:t>
-      </w:r>
-      <w:proofErr w:type="spellEnd"/>
-    </w:p>
-    <w:p>
-      <w:pPr>
-        <w:spacing w:after="0" w:line="480" w:lineRule="auto"/>
-        <w:rPr>
-          <w:rFonts w:eastAsia="Times New Roman" w:cs="Times New Roman"/>
-          <w:b/>
-          <w:color w:val="000000"/>
-          <w:sz w:val="24"/>
-          <w:szCs w:val="24"/>
-        </w:rPr>
-      </w:pPr>
-      <w:r>
-        <w:rPr>
-          <w:rFonts w:eastAsia="Times New Roman" w:cs="Times New Roman"/>
-          <w:b/>
-          <w:color w:val="000000"/>
-          <w:sz w:val="24"/>
-          <w:szCs w:val="24"/>
-        </w:rPr>
-        <w:t xml:space="preserve">Developer – </w:t>
-      </w:r>
-      <w:r>
-        <w:rPr>
-          <w:rFonts w:eastAsia="Times New Roman" w:cs="Times New Roman"/>
-          <w:color w:val="000000"/>
-          <w:sz w:val="24"/>
-          <w:szCs w:val="24"/>
-        </w:rPr>
-        <w:t>Michael Merlo</w:t>
-      </w:r>
-    </w:p>
-    <w:p>
-      <w:pPr>
-        <w:spacing w:line="480" w:lineRule="auto"/>
-        <w:rPr>
-          <w:rFonts w:eastAsia="Times New Roman" w:cs="Times New Roman"/>
-          <w:sz w:val="24"/>
-          <w:szCs w:val="24"/>
-        </w:rPr>
-      </w:pPr>
-      <w:r>
-        <w:rPr>
-          <w:rFonts w:eastAsia="Times New Roman" w:cs="Times New Roman"/>
-          <w:b/>
-          <w:color w:val="000000"/>
-          <w:sz w:val="24"/>
-          <w:szCs w:val="24"/>
-        </w:rPr>
-        <w:t>Developer</w:t>
-      </w:r>
-      <w:r>
-        <w:rPr>
-          <w:rFonts w:eastAsia="Times New Roman" w:cs="Times New Roman"/>
-          <w:color w:val="000000"/>
-          <w:sz w:val="24"/>
-          <w:szCs w:val="24"/>
-        </w:rPr>
-        <w:t xml:space="preserve"> – </w:t>
-      </w:r>
-      <w:proofErr w:type="spellStart"/>
-      <w:r>
-        <w:rPr>
-          <w:rFonts w:eastAsia="Times New Roman" w:cs="Times New Roman"/>
-          <w:color w:val="000000"/>
-          <w:sz w:val="24"/>
-          <w:szCs w:val="24"/>
-        </w:rPr>
-        <w:t>Frecks</w:t>
-      </w:r>
-      <w:proofErr w:type="spellEnd"/>
-      <w:r>
-        <w:rPr>
-          <w:rFonts w:eastAsia="Times New Roman" w:cs="Times New Roman"/>
-          <w:color w:val="000000"/>
-          <w:sz w:val="24"/>
-          <w:szCs w:val="24"/>
-        </w:rPr>
-        <w:t xml:space="preserve"> Bertrand II</w:t>
       </w:r>
     </w:p>
     <w:sectPr>

</xml_diff>

<commit_message>
Added basic practice for security
</commit_message>
<xml_diff>
--- a/Milestone 4/Milestone 4 - Beta Launch and FInal Project Reviews.docx
+++ b/Milestone 4/Milestone 4 - Beta Launch and FInal Project Reviews.docx
@@ -205,21 +205,12 @@
           <w:szCs w:val="24"/>
         </w:rPr>
       </w:pPr>
-      <w:proofErr w:type="spellStart"/>
-      <w:r>
-        <w:rPr>
-          <w:sz w:val="24"/>
-          <w:szCs w:val="24"/>
-        </w:rPr>
-        <w:t>Achelin</w:t>
-      </w:r>
-      <w:proofErr w:type="spellEnd"/>
-      <w:r>
-        <w:rPr>
-          <w:sz w:val="24"/>
-          <w:szCs w:val="24"/>
-        </w:rPr>
-        <w:t xml:space="preserve"> Felix - Front-end Developer - </w:t>
+      <w:r>
+        <w:rPr>
+          <w:sz w:val="24"/>
+          <w:szCs w:val="24"/>
+        </w:rPr>
+        <w:t xml:space="preserve">Achelin Felix - Front-end Developer - </w:t>
       </w:r>
       <w:hyperlink r:id="rId6">
         <w:r>
@@ -1195,6 +1186,22 @@
     <w:p/>
     <w:p>
       <w:pPr>
+        <w:rPr>
+          <w:sz w:val="24"/>
+          <w:szCs w:val="24"/>
+        </w:rPr>
+      </w:pPr>
+      <w:r>
+        <w:rPr>
+          <w:sz w:val="24"/>
+          <w:szCs w:val="24"/>
+        </w:rPr>
+        <w:t>The list of assets that will be protected by the system are the user password and the database layers. The user password will be encrypted using RIPEMD hashing. RIPEMD hashing is a hash function that convert normal data to irregular values which will allow the password to be secured and encrypted. The database layer is also encrypted. The strings inputs will be sanitized in queries which will prevent SQL injection attacks. For input validation, the user password and the username will be checked against the database to see if it’s input correctly. The search inputs will be sanitized through queries to see if the inputs were true.</w:t>
+      </w:r>
+    </w:p>
+    <w:p/>
+    <w:p>
+      <w:pPr>
         <w:pStyle w:val="Heading1"/>
         <w:rPr>
           <w:sz w:val="36"/>
@@ -1318,6 +1325,7 @@
           <w:szCs w:val="24"/>
           <w:u w:val="single"/>
         </w:rPr>
+        <w:lastRenderedPageBreak/>
         <w:t>Computer and OS:</w:t>
       </w:r>
       <w:r>
@@ -1403,7 +1411,6 @@
           <w:szCs w:val="24"/>
           <w:u w:val="single"/>
         </w:rPr>
-        <w:lastRenderedPageBreak/>
         <w:t>Storage Requirements:</w:t>
       </w:r>
     </w:p>

</xml_diff>

<commit_message>
update for basic for secuirity
</commit_message>
<xml_diff>
--- a/Milestone 4/Milestone 4 - Beta Launch and FInal Project Reviews.docx
+++ b/Milestone 4/Milestone 4 - Beta Launch and FInal Project Reviews.docx
@@ -1185,21 +1185,14 @@
     </w:p>
     <w:p/>
     <w:p>
-      <w:pPr>
-        <w:rPr>
-          <w:sz w:val="24"/>
-          <w:szCs w:val="24"/>
-        </w:rPr>
-      </w:pPr>
-      <w:r>
-        <w:rPr>
-          <w:sz w:val="24"/>
-          <w:szCs w:val="24"/>
-        </w:rPr>
-        <w:t>The list of assets that will be protected by the system are the user password and the database layers. The user password will be encrypted using RIPEMD hashing. RIPEMD hashing is a hash function that convert normal data to irregular values which will allow the password to be secured and encrypted. The database layer is also encrypted. The strings inputs will be sanitized in queries which will prevent SQL injection attacks. For input validation, the user password and the username will be checked against the database to see if it’s input correctly. The search inputs will be sanitized through queries to see if the inputs were true.</w:t>
-      </w:r>
-    </w:p>
-    <w:p/>
+      <w:r>
+        <w:rPr>
+          <w:sz w:val="24"/>
+          <w:szCs w:val="24"/>
+        </w:rPr>
+        <w:t>The list of assets that will be protected by the system are the user password and the database layers. The user password will be encrypted using RIPEMD hashing. RIPEMD hashing is a hash function that convert normal data to irregular values which will allow the password to be secured and encrypted. Before encrypting the password, there will be a two salt phrases to further protect the password. The database layer is also encrypted. The strings inputs will be sanitized in queries which will prevent SQL injection attacks. For input validation, the user password and the username will be checked against the database to see if it’s input correctly. Also, before any post or images are modified, the system will verify that the original user is still logged in. The search inputs will be sanitized through queries to see if the inputs were true.</w:t>
+      </w:r>
+    </w:p>
     <w:p>
       <w:pPr>
         <w:pStyle w:val="Heading1"/>
@@ -1300,7 +1293,16 @@
           <w:sz w:val="24"/>
           <w:szCs w:val="24"/>
         </w:rPr>
-        <w:t>The site will be created using bootstrap to ease compatibility between desktop and mobile based browsers. The initial scope of the site covers compatibility with Chrome and Firefox, which should also provide compatibility with other major browsers. No alternative site functionality will be considered if the browser does not have JavaScript installed.</w:t>
+        <w:t xml:space="preserve">The site will be created using bootstrap to ease compatibility between desktop and mobile based browsers. The initial scope of the site covers compatibility with Chrome and Firefox, which should also provide compatibility with other major browsers. No </w:t>
+      </w:r>
+      <w:r>
+        <w:rPr>
+          <w:color w:val="000000"/>
+          <w:sz w:val="24"/>
+          <w:szCs w:val="24"/>
+        </w:rPr>
+        <w:lastRenderedPageBreak/>
+        <w:t>alternative site functionality will be considered if the browser does not have JavaScript installed.</w:t>
       </w:r>
     </w:p>
     <w:p>
@@ -1325,7 +1327,6 @@
           <w:szCs w:val="24"/>
           <w:u w:val="single"/>
         </w:rPr>
-        <w:lastRenderedPageBreak/>
         <w:t>Computer and OS:</w:t>
       </w:r>
       <w:r>
@@ -1905,6 +1906,7 @@
           <w:szCs w:val="24"/>
           <w:u w:val="single"/>
         </w:rPr>
+        <w:lastRenderedPageBreak/>
         <w:t xml:space="preserve">Bug Count: </w:t>
       </w:r>
       <w:r>

</xml_diff>

<commit_message>
Added Usability Test Plan
</commit_message>
<xml_diff>
--- a/Milestone 4/Milestone 4 - Beta Launch and FInal Project Reviews.docx
+++ b/Milestone 4/Milestone 4 - Beta Launch and FInal Project Reviews.docx
@@ -1654,159 +1654,1707 @@
     <w:p>
       <w:pPr>
         <w:pStyle w:val="Heading1"/>
+      </w:pPr>
+      <w:bookmarkStart w:id="10" w:name="_Toc87722932"/>
+      <w:r>
         <w:rPr>
           <w:sz w:val="36"/>
           <w:szCs w:val="36"/>
         </w:rPr>
-      </w:pPr>
-      <w:bookmarkStart w:id="10" w:name="_Toc87722932"/>
-      <w:r>
+        <w:t>Usability Test Plan</w:t>
+      </w:r>
+      <w:bookmarkEnd w:id="10"/>
+      <w:r>
+        <w:rPr>
+          <w:rStyle w:val="textlayer--absolute"/>
+          <w:rFonts w:ascii="Arial" w:hAnsi="Arial" w:cs="Arial"/>
+          <w:sz w:val="22"/>
+          <w:szCs w:val="22"/>
+          <w:shd w:val="clear" w:color="auto" w:fill="F2F2F2"/>
+        </w:rPr>
+        <w:t xml:space="preserve"> </w:t>
+      </w:r>
+    </w:p>
+    <w:p>
+      <w:pPr>
+        <w:pStyle w:val="Heading3"/>
+      </w:pPr>
+      <w:r>
+        <w:t>Scope</w:t>
+      </w:r>
+      <w:r>
+        <w:t xml:space="preserve"> and Objectives</w:t>
+      </w:r>
+      <w:r>
+        <w:t>:</w:t>
+      </w:r>
+    </w:p>
+    <w:p>
+      <w:pPr>
+        <w:rPr>
+          <w:sz w:val="24"/>
+          <w:szCs w:val="24"/>
+        </w:rPr>
+      </w:pPr>
+      <w:r>
+        <w:rPr>
+          <w:sz w:val="24"/>
+          <w:szCs w:val="24"/>
+        </w:rPr>
+        <w:t>For this usability test, the reply/comment function will be tested.</w:t>
+      </w:r>
+      <w:r>
+        <w:rPr>
+          <w:sz w:val="24"/>
+          <w:szCs w:val="24"/>
+        </w:rPr>
+        <w:t xml:space="preserve"> This has the added effect of ensuring that users can easily and successfully log in to the site, as the forums are restricted to registered users. </w:t>
+      </w:r>
+      <w:r>
+        <w:rPr>
+          <w:sz w:val="24"/>
+          <w:szCs w:val="24"/>
+        </w:rPr>
+        <w:t>The expectation is that feedback will be received from the user based on how easy or difficult it is to navigate the site, access posts, and submit a reply/comment. Any bugs, unexpected outcomes, or challenges will be documented at the end of this test.</w:t>
+      </w:r>
+      <w:r>
+        <w:rPr>
+          <w:sz w:val="24"/>
+          <w:szCs w:val="24"/>
+        </w:rPr>
+        <w:t xml:space="preserve"> Feedback will be delivered to the development teams for improvement prior to the final launch of the product.</w:t>
+      </w:r>
+    </w:p>
+    <w:p>
+      <w:pPr>
+        <w:pStyle w:val="Heading3"/>
+      </w:pPr>
+      <w:r>
+        <w:t>Test Plan</w:t>
+      </w:r>
+      <w:r>
+        <w:t>:</w:t>
+      </w:r>
+    </w:p>
+    <w:p>
+      <w:r>
+        <w:rPr>
+          <w:b/>
+          <w:bCs/>
+          <w:sz w:val="24"/>
+          <w:szCs w:val="24"/>
+        </w:rPr>
+        <w:t>Tester</w:t>
+      </w:r>
+      <w:r>
+        <w:rPr>
+          <w:b/>
+          <w:bCs/>
+          <w:sz w:val="24"/>
+          <w:szCs w:val="24"/>
+        </w:rPr>
+        <w:t>:</w:t>
+      </w:r>
+      <w:r>
+        <w:rPr>
+          <w:b/>
+          <w:bCs/>
+          <w:sz w:val="24"/>
+          <w:szCs w:val="24"/>
+        </w:rPr>
+        <w:t xml:space="preserve"> </w:t>
+      </w:r>
+      <w:r>
+        <w:rPr>
+          <w:sz w:val="24"/>
+          <w:szCs w:val="24"/>
+        </w:rPr>
+        <w:t>Anyone who has not worked on the backend of the product.</w:t>
+      </w:r>
+    </w:p>
+    <w:p>
+      <w:pPr>
+        <w:rPr>
+          <w:sz w:val="24"/>
+          <w:szCs w:val="24"/>
+        </w:rPr>
+      </w:pPr>
+      <w:r>
+        <w:rPr>
+          <w:b/>
+          <w:bCs/>
+          <w:sz w:val="24"/>
+          <w:szCs w:val="24"/>
+        </w:rPr>
+        <w:t>Equipment:</w:t>
+      </w:r>
+      <w:r>
+        <w:rPr>
+          <w:sz w:val="24"/>
+          <w:szCs w:val="24"/>
+        </w:rPr>
+        <w:t xml:space="preserve"> </w:t>
+      </w:r>
+      <w:r>
+        <w:rPr>
+          <w:sz w:val="24"/>
+          <w:szCs w:val="24"/>
+        </w:rPr>
+        <w:t>The only tool required will be a computer with access to the internet.</w:t>
+      </w:r>
+    </w:p>
+    <w:p>
+      <w:pPr>
+        <w:rPr>
+          <w:sz w:val="24"/>
+          <w:szCs w:val="24"/>
+        </w:rPr>
+      </w:pPr>
+      <w:r>
+        <w:rPr>
+          <w:b/>
+          <w:bCs/>
+          <w:sz w:val="24"/>
+          <w:szCs w:val="24"/>
+        </w:rPr>
+        <w:t>Schedule:</w:t>
+      </w:r>
+      <w:r>
+        <w:rPr>
+          <w:sz w:val="24"/>
+          <w:szCs w:val="24"/>
+        </w:rPr>
+        <w:t xml:space="preserve"> </w:t>
+      </w:r>
+      <w:r>
+        <w:rPr>
+          <w:sz w:val="24"/>
+          <w:szCs w:val="24"/>
+        </w:rPr>
+        <w:t>Testing can be done at the user’s convenience</w:t>
+      </w:r>
+      <w:r>
+        <w:rPr>
+          <w:sz w:val="24"/>
+          <w:szCs w:val="24"/>
+        </w:rPr>
+        <w:t xml:space="preserve">. </w:t>
+      </w:r>
+      <w:r>
+        <w:rPr>
+          <w:sz w:val="24"/>
+          <w:szCs w:val="24"/>
+        </w:rPr>
+        <w:t>Dedicate 5-10 minutes at a time of your choosing to access the site and perform the tests outline below.</w:t>
+      </w:r>
+    </w:p>
+    <w:p>
+      <w:pPr>
+        <w:rPr>
+          <w:sz w:val="24"/>
+          <w:szCs w:val="24"/>
+        </w:rPr>
+      </w:pPr>
+      <w:r>
+        <w:rPr>
+          <w:b/>
+          <w:bCs/>
+          <w:sz w:val="24"/>
+          <w:szCs w:val="24"/>
+        </w:rPr>
+        <w:t xml:space="preserve">Starting Point: </w:t>
+      </w:r>
+      <w:hyperlink r:id="rId11" w:history="1">
+        <w:r>
+          <w:rPr>
+            <w:rStyle w:val="Hyperlink"/>
+            <w:sz w:val="24"/>
+            <w:szCs w:val="24"/>
+          </w:rPr>
+          <w:t>https://lamp.cse.fau.edu/~cen4010_fa21_g08/home/index.php</w:t>
+        </w:r>
+      </w:hyperlink>
+      <w:r>
+        <w:rPr>
+          <w:sz w:val="24"/>
+          <w:szCs w:val="24"/>
+        </w:rPr>
+        <w:t xml:space="preserve"> </w:t>
+      </w:r>
+    </w:p>
+    <w:p>
+      <w:pPr>
+        <w:rPr>
+          <w:sz w:val="24"/>
+          <w:szCs w:val="24"/>
+        </w:rPr>
+      </w:pPr>
+      <w:r>
+        <w:rPr>
+          <w:b/>
+          <w:bCs/>
+          <w:sz w:val="24"/>
+          <w:szCs w:val="24"/>
+        </w:rPr>
+        <w:t>Credentials</w:t>
+      </w:r>
+      <w:r>
+        <w:rPr>
+          <w:b/>
+          <w:bCs/>
+          <w:sz w:val="24"/>
+          <w:szCs w:val="24"/>
+        </w:rPr>
+        <w:t>:</w:t>
+      </w:r>
+      <w:r>
+        <w:rPr>
+          <w:b/>
+          <w:bCs/>
+          <w:sz w:val="24"/>
+          <w:szCs w:val="24"/>
+        </w:rPr>
+        <w:t xml:space="preserve"> </w:t>
+      </w:r>
+      <w:r>
+        <w:rPr>
+          <w:sz w:val="24"/>
+          <w:szCs w:val="24"/>
+        </w:rPr>
+        <w:t xml:space="preserve">Username/email: </w:t>
+      </w:r>
+      <w:hyperlink r:id="rId12" w:history="1">
+        <w:r>
+          <w:rPr>
+            <w:rStyle w:val="Hyperlink"/>
+            <w:sz w:val="24"/>
+            <w:szCs w:val="24"/>
+          </w:rPr>
+          <w:t>test@test.com</w:t>
+        </w:r>
+      </w:hyperlink>
+    </w:p>
+    <w:p>
+      <w:pPr>
+        <w:rPr>
+          <w:sz w:val="24"/>
+          <w:szCs w:val="24"/>
+        </w:rPr>
+      </w:pPr>
+      <w:r>
+        <w:rPr>
+          <w:sz w:val="24"/>
+          <w:szCs w:val="24"/>
+        </w:rPr>
+        <w:tab/>
+        <w:t xml:space="preserve">          Password: 12345</w:t>
+      </w:r>
+      <w:r>
+        <w:rPr>
+          <w:sz w:val="24"/>
+          <w:szCs w:val="24"/>
+        </w:rPr>
+        <w:tab/>
+        <w:t xml:space="preserve">        </w:t>
+      </w:r>
+    </w:p>
+    <w:p>
+      <w:pPr>
+        <w:rPr>
+          <w:sz w:val="24"/>
+          <w:szCs w:val="24"/>
+        </w:rPr>
+      </w:pPr>
+    </w:p>
+    <w:p>
+      <w:pPr>
+        <w:rPr>
+          <w:sz w:val="24"/>
+          <w:szCs w:val="24"/>
+        </w:rPr>
+      </w:pPr>
+    </w:p>
+    <w:p>
+      <w:pPr>
+        <w:rPr>
+          <w:b/>
+          <w:bCs/>
+          <w:sz w:val="24"/>
+          <w:szCs w:val="24"/>
+        </w:rPr>
+      </w:pPr>
+      <w:r>
+        <w:rPr>
+          <w:b/>
+          <w:bCs/>
+          <w:sz w:val="24"/>
+          <w:szCs w:val="24"/>
+        </w:rPr>
+        <w:t>Test Steps</w:t>
+      </w:r>
+      <w:r>
+        <w:rPr>
+          <w:b/>
+          <w:bCs/>
+          <w:sz w:val="24"/>
+          <w:szCs w:val="24"/>
+        </w:rPr>
+        <w:t>:</w:t>
+      </w:r>
+    </w:p>
+    <w:p>
+      <w:pPr>
+        <w:pStyle w:val="ListParagraph"/>
+        <w:numPr>
+          <w:ilvl w:val="0"/>
+          <w:numId w:val="16"/>
+        </w:numPr>
+        <w:rPr>
+          <w:b/>
+          <w:bCs/>
+          <w:sz w:val="24"/>
+          <w:szCs w:val="24"/>
+        </w:rPr>
+      </w:pPr>
+      <w:r>
+        <w:rPr>
+          <w:sz w:val="24"/>
+          <w:szCs w:val="24"/>
+        </w:rPr>
+        <w:lastRenderedPageBreak/>
+        <w:t>Navigate to the product homepage</w:t>
+      </w:r>
+      <w:r>
+        <w:rPr>
+          <w:sz w:val="24"/>
+          <w:szCs w:val="24"/>
+        </w:rPr>
+        <w:t>.</w:t>
+      </w:r>
+    </w:p>
+    <w:p>
+      <w:pPr>
+        <w:pStyle w:val="ListParagraph"/>
+        <w:numPr>
+          <w:ilvl w:val="0"/>
+          <w:numId w:val="16"/>
+        </w:numPr>
+        <w:rPr>
+          <w:b/>
+          <w:bCs/>
+          <w:sz w:val="24"/>
+          <w:szCs w:val="24"/>
+        </w:rPr>
+      </w:pPr>
+      <w:r>
+        <w:rPr>
+          <w:sz w:val="24"/>
+          <w:szCs w:val="24"/>
+        </w:rPr>
+        <w:t>Click the login button at the top right of the screen</w:t>
+      </w:r>
+      <w:r>
+        <w:rPr>
+          <w:sz w:val="24"/>
+          <w:szCs w:val="24"/>
+        </w:rPr>
+        <w:t>.</w:t>
+      </w:r>
+    </w:p>
+    <w:p>
+      <w:pPr>
+        <w:pStyle w:val="ListParagraph"/>
+        <w:numPr>
+          <w:ilvl w:val="0"/>
+          <w:numId w:val="16"/>
+        </w:numPr>
+        <w:rPr>
+          <w:b/>
+          <w:bCs/>
+          <w:sz w:val="24"/>
+          <w:szCs w:val="24"/>
+        </w:rPr>
+      </w:pPr>
+      <w:r>
+        <w:rPr>
+          <w:sz w:val="24"/>
+          <w:szCs w:val="24"/>
+        </w:rPr>
+        <w:t>Log in using the credentials provided above</w:t>
+      </w:r>
+      <w:r>
+        <w:rPr>
+          <w:sz w:val="24"/>
+          <w:szCs w:val="24"/>
+        </w:rPr>
+        <w:t>.</w:t>
+      </w:r>
+    </w:p>
+    <w:p>
+      <w:pPr>
+        <w:pStyle w:val="ListParagraph"/>
+        <w:numPr>
+          <w:ilvl w:val="0"/>
+          <w:numId w:val="16"/>
+        </w:numPr>
+        <w:rPr>
+          <w:b/>
+          <w:bCs/>
+          <w:sz w:val="24"/>
+          <w:szCs w:val="24"/>
+        </w:rPr>
+      </w:pPr>
+      <w:r>
+        <w:rPr>
+          <w:sz w:val="24"/>
+          <w:szCs w:val="24"/>
+        </w:rPr>
+        <w:t>Upon successfully logging in, user will be redirected to the homepage. At this point, the only functioning links are “Forum” and “Logout”. The user should attempt to access the forum from both the navigation bar at the top of the page and the forum icon located near the middle of the page.</w:t>
+      </w:r>
+    </w:p>
+    <w:p>
+      <w:pPr>
+        <w:pStyle w:val="ListParagraph"/>
+        <w:numPr>
+          <w:ilvl w:val="0"/>
+          <w:numId w:val="16"/>
+        </w:numPr>
+        <w:rPr>
+          <w:b/>
+          <w:bCs/>
+          <w:sz w:val="24"/>
+          <w:szCs w:val="24"/>
+        </w:rPr>
+      </w:pPr>
+      <w:r>
+        <w:rPr>
+          <w:sz w:val="24"/>
+          <w:szCs w:val="24"/>
+        </w:rPr>
+        <w:t>The forum homepage will display all topics and a preview of posts within those topics. Please ensure that the footer identifies you as “</w:t>
+      </w:r>
+      <w:proofErr w:type="spellStart"/>
+      <w:r>
+        <w:rPr>
+          <w:sz w:val="24"/>
+          <w:szCs w:val="24"/>
+        </w:rPr>
+        <w:t>testUser</w:t>
+      </w:r>
+      <w:proofErr w:type="spellEnd"/>
+      <w:r>
+        <w:rPr>
+          <w:sz w:val="24"/>
+          <w:szCs w:val="24"/>
+        </w:rPr>
+        <w:t>” and that the data on the forum homepage is useful and accurate.</w:t>
+      </w:r>
+    </w:p>
+    <w:p>
+      <w:pPr>
+        <w:pStyle w:val="ListParagraph"/>
+        <w:numPr>
+          <w:ilvl w:val="0"/>
+          <w:numId w:val="16"/>
+        </w:numPr>
+        <w:rPr>
+          <w:b/>
+          <w:bCs/>
+          <w:sz w:val="24"/>
+          <w:szCs w:val="24"/>
+        </w:rPr>
+      </w:pPr>
+      <w:r>
+        <w:rPr>
+          <w:sz w:val="24"/>
+          <w:szCs w:val="24"/>
+        </w:rPr>
+        <w:t>Select any forum from this page.</w:t>
+      </w:r>
+    </w:p>
+    <w:p>
+      <w:pPr>
+        <w:pStyle w:val="ListParagraph"/>
+        <w:numPr>
+          <w:ilvl w:val="0"/>
+          <w:numId w:val="16"/>
+        </w:numPr>
+        <w:rPr>
+          <w:b/>
+          <w:bCs/>
+          <w:sz w:val="24"/>
+          <w:szCs w:val="24"/>
+        </w:rPr>
+      </w:pPr>
+      <w:r>
+        <w:rPr>
+          <w:sz w:val="24"/>
+          <w:szCs w:val="24"/>
+        </w:rPr>
+        <w:t>The next page will display all posts within the forum. Please ensure that the data on this page is useful and accurate.</w:t>
+      </w:r>
+    </w:p>
+    <w:p>
+      <w:pPr>
+        <w:pStyle w:val="ListParagraph"/>
+        <w:numPr>
+          <w:ilvl w:val="0"/>
+          <w:numId w:val="16"/>
+        </w:numPr>
+        <w:rPr>
+          <w:b/>
+          <w:bCs/>
+          <w:sz w:val="24"/>
+          <w:szCs w:val="24"/>
+        </w:rPr>
+      </w:pPr>
+      <w:r>
+        <w:rPr>
+          <w:sz w:val="24"/>
+          <w:szCs w:val="24"/>
+        </w:rPr>
+        <w:t>Select any post from this page.</w:t>
+      </w:r>
+    </w:p>
+    <w:p>
+      <w:pPr>
+        <w:pStyle w:val="ListParagraph"/>
+        <w:numPr>
+          <w:ilvl w:val="0"/>
+          <w:numId w:val="16"/>
+        </w:numPr>
+        <w:rPr>
+          <w:b/>
+          <w:bCs/>
+          <w:sz w:val="24"/>
+          <w:szCs w:val="24"/>
+        </w:rPr>
+      </w:pPr>
+      <w:r>
+        <w:rPr>
+          <w:sz w:val="24"/>
+          <w:szCs w:val="24"/>
+        </w:rPr>
+        <w:t>The original post will be displayed first and then all replies will be displayed in the order in which they were posted. Please ensure that the data on this page is useful and accurate.</w:t>
+      </w:r>
+    </w:p>
+    <w:p>
+      <w:pPr>
+        <w:pStyle w:val="ListParagraph"/>
+        <w:numPr>
+          <w:ilvl w:val="0"/>
+          <w:numId w:val="16"/>
+        </w:numPr>
+        <w:rPr>
+          <w:b/>
+          <w:bCs/>
+          <w:sz w:val="24"/>
+          <w:szCs w:val="24"/>
+        </w:rPr>
+      </w:pPr>
+      <w:r>
+        <w:rPr>
+          <w:sz w:val="24"/>
+          <w:szCs w:val="24"/>
+        </w:rPr>
+        <w:t>The user then has 2 methods for posting a reply. Please first test clicking the “comment” button located on the original post. A text box will appear. Try entering a comment and submitting it.</w:t>
+      </w:r>
+      <w:r>
+        <w:rPr>
+          <w:sz w:val="24"/>
+          <w:szCs w:val="24"/>
+        </w:rPr>
+        <w:t xml:space="preserve"> </w:t>
+      </w:r>
+      <w:r>
+        <w:rPr>
+          <w:sz w:val="24"/>
+          <w:szCs w:val="24"/>
+        </w:rPr>
+        <w:t xml:space="preserve">Note </w:t>
+      </w:r>
+      <w:r>
+        <w:rPr>
+          <w:sz w:val="24"/>
+          <w:szCs w:val="24"/>
+        </w:rPr>
+        <w:t>– if the content of the comment is empty or if it is only white space, the server will not add the comment to the database.</w:t>
+      </w:r>
+    </w:p>
+    <w:p>
+      <w:pPr>
+        <w:pStyle w:val="ListParagraph"/>
+        <w:numPr>
+          <w:ilvl w:val="0"/>
+          <w:numId w:val="16"/>
+        </w:numPr>
+        <w:rPr>
+          <w:b/>
+          <w:bCs/>
+          <w:sz w:val="24"/>
+          <w:szCs w:val="24"/>
+        </w:rPr>
+      </w:pPr>
+      <w:r>
+        <w:rPr>
+          <w:sz w:val="24"/>
+          <w:szCs w:val="24"/>
+        </w:rPr>
+        <w:t>Ensure that your submitted comment is displayed at the bottom of the thread.</w:t>
+      </w:r>
+    </w:p>
+    <w:p>
+      <w:pPr>
+        <w:pStyle w:val="ListParagraph"/>
+        <w:numPr>
+          <w:ilvl w:val="0"/>
+          <w:numId w:val="16"/>
+        </w:numPr>
+        <w:rPr>
+          <w:b/>
+          <w:bCs/>
+          <w:sz w:val="24"/>
+          <w:szCs w:val="24"/>
+        </w:rPr>
+      </w:pPr>
+      <w:r>
+        <w:rPr>
+          <w:sz w:val="24"/>
+          <w:szCs w:val="24"/>
+        </w:rPr>
+        <w:t xml:space="preserve">Now try using the </w:t>
+      </w:r>
+      <w:r>
+        <w:rPr>
+          <w:sz w:val="24"/>
+          <w:szCs w:val="24"/>
+        </w:rPr>
+        <w:t>“</w:t>
+      </w:r>
+      <w:r>
+        <w:rPr>
+          <w:sz w:val="24"/>
+          <w:szCs w:val="24"/>
+        </w:rPr>
+        <w:t>reply</w:t>
+      </w:r>
+      <w:r>
+        <w:rPr>
+          <w:sz w:val="24"/>
+          <w:szCs w:val="24"/>
+        </w:rPr>
+        <w:t xml:space="preserve">” button located on </w:t>
+      </w:r>
+      <w:r>
+        <w:rPr>
+          <w:sz w:val="24"/>
+          <w:szCs w:val="24"/>
+        </w:rPr>
+        <w:t xml:space="preserve">any of the other </w:t>
+      </w:r>
+      <w:r>
+        <w:rPr>
+          <w:sz w:val="24"/>
+          <w:szCs w:val="24"/>
+        </w:rPr>
+        <w:t>post</w:t>
+      </w:r>
+      <w:r>
+        <w:rPr>
+          <w:sz w:val="24"/>
+          <w:szCs w:val="24"/>
+        </w:rPr>
+        <w:t>s</w:t>
+      </w:r>
+      <w:r>
+        <w:rPr>
+          <w:sz w:val="24"/>
+          <w:szCs w:val="24"/>
+        </w:rPr>
+        <w:t xml:space="preserve">. A text box will appear. Try entering a </w:t>
+      </w:r>
+      <w:r>
+        <w:rPr>
+          <w:sz w:val="24"/>
+          <w:szCs w:val="24"/>
+        </w:rPr>
+        <w:t xml:space="preserve">reply </w:t>
+      </w:r>
+      <w:r>
+        <w:rPr>
+          <w:sz w:val="24"/>
+          <w:szCs w:val="24"/>
+        </w:rPr>
+        <w:t>and submitting it.</w:t>
+      </w:r>
+      <w:r>
+        <w:rPr>
+          <w:sz w:val="24"/>
+          <w:szCs w:val="24"/>
+        </w:rPr>
+        <w:t xml:space="preserve"> </w:t>
+      </w:r>
+      <w:r>
+        <w:rPr>
+          <w:sz w:val="24"/>
+          <w:szCs w:val="24"/>
+        </w:rPr>
+        <w:t xml:space="preserve">Note </w:t>
+      </w:r>
+      <w:r>
+        <w:rPr>
+          <w:sz w:val="24"/>
+          <w:szCs w:val="24"/>
+        </w:rPr>
+        <w:t xml:space="preserve">– if the content of the </w:t>
+      </w:r>
+      <w:r>
+        <w:rPr>
+          <w:sz w:val="24"/>
+          <w:szCs w:val="24"/>
+        </w:rPr>
+        <w:t>reply</w:t>
+      </w:r>
+      <w:r>
+        <w:rPr>
+          <w:sz w:val="24"/>
+          <w:szCs w:val="24"/>
+        </w:rPr>
+        <w:t xml:space="preserve"> is empty or if it is only white space, the server will not add the comment to the database.</w:t>
+      </w:r>
+    </w:p>
+    <w:p>
+      <w:pPr>
+        <w:pStyle w:val="ListParagraph"/>
+        <w:numPr>
+          <w:ilvl w:val="0"/>
+          <w:numId w:val="16"/>
+        </w:numPr>
+        <w:rPr>
+          <w:b/>
+          <w:bCs/>
+          <w:sz w:val="24"/>
+          <w:szCs w:val="24"/>
+        </w:rPr>
+      </w:pPr>
+      <w:r>
+        <w:rPr>
+          <w:sz w:val="24"/>
+          <w:szCs w:val="24"/>
+        </w:rPr>
+        <w:t xml:space="preserve">Ensure that your submitted </w:t>
+      </w:r>
+      <w:r>
+        <w:rPr>
+          <w:sz w:val="24"/>
+          <w:szCs w:val="24"/>
+        </w:rPr>
+        <w:t xml:space="preserve">reply </w:t>
+      </w:r>
+      <w:r>
+        <w:rPr>
+          <w:sz w:val="24"/>
+          <w:szCs w:val="24"/>
+        </w:rPr>
+        <w:t>is displayed at the bottom of the thread.</w:t>
+      </w:r>
+    </w:p>
+    <w:p>
+      <w:pPr>
+        <w:rPr>
+          <w:sz w:val="24"/>
+          <w:szCs w:val="24"/>
+        </w:rPr>
+      </w:pPr>
+    </w:p>
+    <w:p>
+      <w:pPr>
+        <w:rPr>
+          <w:sz w:val="24"/>
+          <w:szCs w:val="24"/>
+        </w:rPr>
+      </w:pPr>
+      <w:r>
+        <w:rPr>
+          <w:b/>
+          <w:bCs/>
+          <w:sz w:val="24"/>
+          <w:szCs w:val="24"/>
+        </w:rPr>
+        <w:t>Questionnaire</w:t>
+      </w:r>
+      <w:r>
+        <w:rPr>
+          <w:b/>
+          <w:bCs/>
+          <w:sz w:val="24"/>
+          <w:szCs w:val="24"/>
+        </w:rPr>
+        <w:t>:</w:t>
+      </w:r>
+      <w:r>
+        <w:rPr>
+          <w:b/>
+          <w:bCs/>
+          <w:sz w:val="24"/>
+          <w:szCs w:val="24"/>
+        </w:rPr>
+        <w:t xml:space="preserve"> </w:t>
+      </w:r>
+      <w:r>
+        <w:rPr>
+          <w:sz w:val="24"/>
+          <w:szCs w:val="24"/>
+        </w:rPr>
+        <w:t>Please circle one of the answers below for each question.</w:t>
+      </w:r>
+    </w:p>
+    <w:tbl>
+      <w:tblPr>
+        <w:tblStyle w:val="TableGrid"/>
+        <w:tblW w:w="0" w:type="auto"/>
+        <w:tblInd w:w="-1085" w:type="dxa"/>
+        <w:tblBorders>
+          <w:top w:val="none" w:sz="0" w:space="0" w:color="auto"/>
+          <w:left w:val="none" w:sz="0" w:space="0" w:color="auto"/>
+          <w:bottom w:val="none" w:sz="0" w:space="0" w:color="auto"/>
+          <w:right w:val="none" w:sz="0" w:space="0" w:color="auto"/>
+          <w:insideH w:val="none" w:sz="0" w:space="0" w:color="auto"/>
+          <w:insideV w:val="none" w:sz="0" w:space="0" w:color="auto"/>
+        </w:tblBorders>
+        <w:tblLook w:val="04A0" w:firstRow="1" w:lastRow="0" w:firstColumn="1" w:lastColumn="0" w:noHBand="0" w:noVBand="1"/>
+      </w:tblPr>
+      <w:tblGrid>
+        <w:gridCol w:w="3881"/>
+        <w:gridCol w:w="1454"/>
+        <w:gridCol w:w="1109"/>
+        <w:gridCol w:w="1829"/>
+        <w:gridCol w:w="829"/>
+        <w:gridCol w:w="1343"/>
+      </w:tblGrid>
+      <w:tr>
+        <w:trPr>
+          <w:trHeight w:val="998"/>
+        </w:trPr>
+        <w:tc>
+          <w:tcPr>
+            <w:tcW w:w="0" w:type="auto"/>
+            <w:tcBorders>
+              <w:top w:val="single" w:sz="4" w:space="0" w:color="auto"/>
+              <w:bottom w:val="single" w:sz="4" w:space="0" w:color="auto"/>
+            </w:tcBorders>
+          </w:tcPr>
+          <w:p>
+            <w:pPr>
+              <w:rPr>
+                <w:b/>
+                <w:bCs/>
+                <w:sz w:val="24"/>
+                <w:szCs w:val="24"/>
+              </w:rPr>
+            </w:pPr>
+            <w:r>
+              <w:rPr>
+                <w:b/>
+                <w:bCs/>
+                <w:sz w:val="24"/>
+                <w:szCs w:val="24"/>
+              </w:rPr>
+              <w:t>Question</w:t>
+            </w:r>
+          </w:p>
+          <w:p>
+            <w:pPr>
+              <w:jc w:val="center"/>
+              <w:rPr>
+                <w:sz w:val="24"/>
+                <w:szCs w:val="24"/>
+              </w:rPr>
+            </w:pPr>
+          </w:p>
+        </w:tc>
+        <w:tc>
+          <w:tcPr>
+            <w:tcW w:w="0" w:type="auto"/>
+            <w:tcBorders>
+              <w:top w:val="single" w:sz="4" w:space="0" w:color="auto"/>
+              <w:bottom w:val="single" w:sz="4" w:space="0" w:color="auto"/>
+            </w:tcBorders>
+            <w:vAlign w:val="center"/>
+          </w:tcPr>
+          <w:p>
+            <w:pPr>
+              <w:jc w:val="center"/>
+              <w:rPr>
+                <w:b/>
+                <w:bCs/>
+                <w:sz w:val="24"/>
+                <w:szCs w:val="24"/>
+              </w:rPr>
+            </w:pPr>
+            <w:r>
+              <w:rPr>
+                <w:b/>
+                <w:bCs/>
+                <w:sz w:val="24"/>
+                <w:szCs w:val="24"/>
+              </w:rPr>
+              <w:t>Strongly Disagree</w:t>
+            </w:r>
+          </w:p>
+        </w:tc>
+        <w:tc>
+          <w:tcPr>
+            <w:tcW w:w="0" w:type="auto"/>
+            <w:tcBorders>
+              <w:top w:val="single" w:sz="4" w:space="0" w:color="auto"/>
+              <w:bottom w:val="single" w:sz="4" w:space="0" w:color="auto"/>
+            </w:tcBorders>
+            <w:vAlign w:val="center"/>
+          </w:tcPr>
+          <w:p>
+            <w:pPr>
+              <w:jc w:val="center"/>
+              <w:rPr>
+                <w:b/>
+                <w:bCs/>
+                <w:sz w:val="24"/>
+                <w:szCs w:val="24"/>
+              </w:rPr>
+            </w:pPr>
+            <w:r>
+              <w:rPr>
+                <w:b/>
+                <w:bCs/>
+                <w:sz w:val="24"/>
+                <w:szCs w:val="24"/>
+              </w:rPr>
+              <w:t>Disagree</w:t>
+            </w:r>
+          </w:p>
+        </w:tc>
+        <w:tc>
+          <w:tcPr>
+            <w:tcW w:w="0" w:type="auto"/>
+            <w:tcBorders>
+              <w:top w:val="single" w:sz="4" w:space="0" w:color="auto"/>
+              <w:bottom w:val="single" w:sz="4" w:space="0" w:color="auto"/>
+            </w:tcBorders>
+            <w:vAlign w:val="center"/>
+          </w:tcPr>
+          <w:p>
+            <w:pPr>
+              <w:jc w:val="center"/>
+              <w:rPr>
+                <w:b/>
+                <w:bCs/>
+                <w:sz w:val="24"/>
+                <w:szCs w:val="24"/>
+              </w:rPr>
+            </w:pPr>
+            <w:r>
+              <w:rPr>
+                <w:b/>
+                <w:bCs/>
+                <w:sz w:val="24"/>
+                <w:szCs w:val="24"/>
+              </w:rPr>
+              <w:t>Neither Agree Nor Disagree</w:t>
+            </w:r>
+          </w:p>
+        </w:tc>
+        <w:tc>
+          <w:tcPr>
+            <w:tcW w:w="0" w:type="auto"/>
+            <w:tcBorders>
+              <w:top w:val="single" w:sz="4" w:space="0" w:color="auto"/>
+              <w:bottom w:val="single" w:sz="4" w:space="0" w:color="auto"/>
+            </w:tcBorders>
+            <w:vAlign w:val="center"/>
+          </w:tcPr>
+          <w:p>
+            <w:pPr>
+              <w:jc w:val="center"/>
+              <w:rPr>
+                <w:b/>
+                <w:bCs/>
+                <w:sz w:val="24"/>
+                <w:szCs w:val="24"/>
+              </w:rPr>
+            </w:pPr>
+            <w:r>
+              <w:rPr>
+                <w:b/>
+                <w:bCs/>
+                <w:sz w:val="24"/>
+                <w:szCs w:val="24"/>
+              </w:rPr>
+              <w:t>Agree</w:t>
+            </w:r>
+          </w:p>
+        </w:tc>
+        <w:tc>
+          <w:tcPr>
+            <w:tcW w:w="0" w:type="auto"/>
+            <w:tcBorders>
+              <w:top w:val="single" w:sz="4" w:space="0" w:color="auto"/>
+              <w:bottom w:val="single" w:sz="4" w:space="0" w:color="auto"/>
+            </w:tcBorders>
+            <w:vAlign w:val="center"/>
+          </w:tcPr>
+          <w:p>
+            <w:pPr>
+              <w:jc w:val="center"/>
+              <w:rPr>
+                <w:b/>
+                <w:bCs/>
+                <w:sz w:val="24"/>
+                <w:szCs w:val="24"/>
+              </w:rPr>
+            </w:pPr>
+            <w:r>
+              <w:rPr>
+                <w:b/>
+                <w:bCs/>
+                <w:sz w:val="24"/>
+                <w:szCs w:val="24"/>
+              </w:rPr>
+              <w:t>Strongly Agree</w:t>
+            </w:r>
+          </w:p>
+        </w:tc>
+      </w:tr>
+      <w:tr>
+        <w:tc>
+          <w:tcPr>
+            <w:tcW w:w="0" w:type="auto"/>
+            <w:tcBorders>
+              <w:top w:val="single" w:sz="4" w:space="0" w:color="auto"/>
+            </w:tcBorders>
+          </w:tcPr>
+          <w:p>
+            <w:pPr>
+              <w:spacing w:before="120" w:after="120"/>
+              <w:rPr>
+                <w:sz w:val="24"/>
+                <w:szCs w:val="24"/>
+              </w:rPr>
+            </w:pPr>
+            <w:r>
+              <w:rPr>
+                <w:sz w:val="24"/>
+                <w:szCs w:val="24"/>
+              </w:rPr>
+              <w:t>1.</w:t>
+            </w:r>
+            <w:r>
+              <w:rPr>
+                <w:sz w:val="24"/>
+                <w:szCs w:val="24"/>
+              </w:rPr>
+              <w:t xml:space="preserve"> The forums were easy to navigate</w:t>
+            </w:r>
+          </w:p>
+        </w:tc>
+        <w:tc>
+          <w:tcPr>
+            <w:tcW w:w="0" w:type="auto"/>
+            <w:tcBorders>
+              <w:top w:val="single" w:sz="4" w:space="0" w:color="auto"/>
+            </w:tcBorders>
+            <w:vAlign w:val="center"/>
+          </w:tcPr>
+          <w:p>
+            <w:pPr>
+              <w:spacing w:before="120" w:after="120"/>
+              <w:jc w:val="center"/>
+              <w:rPr>
+                <w:sz w:val="24"/>
+                <w:szCs w:val="24"/>
+              </w:rPr>
+            </w:pPr>
+            <w:r>
+              <w:rPr>
+                <w:sz w:val="24"/>
+                <w:szCs w:val="24"/>
+              </w:rPr>
+              <w:t>1</w:t>
+            </w:r>
+          </w:p>
+        </w:tc>
+        <w:tc>
+          <w:tcPr>
+            <w:tcW w:w="0" w:type="auto"/>
+            <w:tcBorders>
+              <w:top w:val="single" w:sz="4" w:space="0" w:color="auto"/>
+            </w:tcBorders>
+            <w:vAlign w:val="center"/>
+          </w:tcPr>
+          <w:p>
+            <w:pPr>
+              <w:spacing w:before="120" w:after="120"/>
+              <w:jc w:val="center"/>
+              <w:rPr>
+                <w:b/>
+                <w:bCs/>
+                <w:sz w:val="24"/>
+                <w:szCs w:val="24"/>
+              </w:rPr>
+            </w:pPr>
+            <w:r>
+              <w:rPr>
+                <w:sz w:val="24"/>
+                <w:szCs w:val="24"/>
+              </w:rPr>
+              <w:t>2</w:t>
+            </w:r>
+          </w:p>
+        </w:tc>
+        <w:tc>
+          <w:tcPr>
+            <w:tcW w:w="0" w:type="auto"/>
+            <w:tcBorders>
+              <w:top w:val="single" w:sz="4" w:space="0" w:color="auto"/>
+            </w:tcBorders>
+            <w:vAlign w:val="center"/>
+          </w:tcPr>
+          <w:p>
+            <w:pPr>
+              <w:spacing w:before="120" w:after="120"/>
+              <w:jc w:val="center"/>
+              <w:rPr>
+                <w:sz w:val="24"/>
+                <w:szCs w:val="24"/>
+              </w:rPr>
+            </w:pPr>
+            <w:r>
+              <w:rPr>
+                <w:sz w:val="24"/>
+                <w:szCs w:val="24"/>
+              </w:rPr>
+              <w:t>3</w:t>
+            </w:r>
+          </w:p>
+        </w:tc>
+        <w:tc>
+          <w:tcPr>
+            <w:tcW w:w="0" w:type="auto"/>
+            <w:tcBorders>
+              <w:top w:val="single" w:sz="4" w:space="0" w:color="auto"/>
+            </w:tcBorders>
+            <w:vAlign w:val="center"/>
+          </w:tcPr>
+          <w:p>
+            <w:pPr>
+              <w:spacing w:before="120" w:after="120"/>
+              <w:jc w:val="center"/>
+              <w:rPr>
+                <w:sz w:val="24"/>
+                <w:szCs w:val="24"/>
+              </w:rPr>
+            </w:pPr>
+            <w:r>
+              <w:rPr>
+                <w:sz w:val="24"/>
+                <w:szCs w:val="24"/>
+              </w:rPr>
+              <w:t>4</w:t>
+            </w:r>
+          </w:p>
+        </w:tc>
+        <w:tc>
+          <w:tcPr>
+            <w:tcW w:w="0" w:type="auto"/>
+            <w:tcBorders>
+              <w:top w:val="single" w:sz="4" w:space="0" w:color="auto"/>
+            </w:tcBorders>
+            <w:vAlign w:val="center"/>
+          </w:tcPr>
+          <w:p>
+            <w:pPr>
+              <w:spacing w:before="120" w:after="120"/>
+              <w:jc w:val="center"/>
+              <w:rPr>
+                <w:sz w:val="24"/>
+                <w:szCs w:val="24"/>
+              </w:rPr>
+            </w:pPr>
+            <w:r>
+              <w:rPr>
+                <w:sz w:val="24"/>
+                <w:szCs w:val="24"/>
+              </w:rPr>
+              <w:t>5</w:t>
+            </w:r>
+          </w:p>
+        </w:tc>
+      </w:tr>
+      <w:tr>
+        <w:tc>
+          <w:tcPr>
+            <w:tcW w:w="0" w:type="auto"/>
+          </w:tcPr>
+          <w:p>
+            <w:pPr>
+              <w:spacing w:before="120" w:after="120"/>
+              <w:rPr>
+                <w:sz w:val="24"/>
+                <w:szCs w:val="24"/>
+              </w:rPr>
+            </w:pPr>
+            <w:r>
+              <w:rPr>
+                <w:sz w:val="24"/>
+                <w:szCs w:val="24"/>
+              </w:rPr>
+              <w:t xml:space="preserve">2. </w:t>
+            </w:r>
+            <w:r>
+              <w:rPr>
+                <w:sz w:val="24"/>
+                <w:szCs w:val="24"/>
+              </w:rPr>
+              <w:t>Adding comments and replies is something I could do without a guide in the future.</w:t>
+            </w:r>
+          </w:p>
+        </w:tc>
+        <w:tc>
+          <w:tcPr>
+            <w:tcW w:w="0" w:type="auto"/>
+            <w:vAlign w:val="center"/>
+          </w:tcPr>
+          <w:p>
+            <w:pPr>
+              <w:spacing w:before="120" w:after="120"/>
+              <w:jc w:val="center"/>
+              <w:rPr>
+                <w:b/>
+                <w:bCs/>
+                <w:sz w:val="24"/>
+                <w:szCs w:val="24"/>
+              </w:rPr>
+            </w:pPr>
+            <w:r>
+              <w:rPr>
+                <w:sz w:val="24"/>
+                <w:szCs w:val="24"/>
+              </w:rPr>
+              <w:t>1</w:t>
+            </w:r>
+          </w:p>
+        </w:tc>
+        <w:tc>
+          <w:tcPr>
+            <w:tcW w:w="0" w:type="auto"/>
+            <w:vAlign w:val="center"/>
+          </w:tcPr>
+          <w:p>
+            <w:pPr>
+              <w:spacing w:before="120" w:after="120"/>
+              <w:jc w:val="center"/>
+              <w:rPr>
+                <w:b/>
+                <w:bCs/>
+                <w:sz w:val="24"/>
+                <w:szCs w:val="24"/>
+              </w:rPr>
+            </w:pPr>
+            <w:r>
+              <w:rPr>
+                <w:sz w:val="24"/>
+                <w:szCs w:val="24"/>
+              </w:rPr>
+              <w:t>2</w:t>
+            </w:r>
+          </w:p>
+        </w:tc>
+        <w:tc>
+          <w:tcPr>
+            <w:tcW w:w="0" w:type="auto"/>
+            <w:vAlign w:val="center"/>
+          </w:tcPr>
+          <w:p>
+            <w:pPr>
+              <w:spacing w:before="120" w:after="120"/>
+              <w:jc w:val="center"/>
+              <w:rPr>
+                <w:sz w:val="24"/>
+                <w:szCs w:val="24"/>
+              </w:rPr>
+            </w:pPr>
+            <w:r>
+              <w:rPr>
+                <w:sz w:val="24"/>
+                <w:szCs w:val="24"/>
+              </w:rPr>
+              <w:t>3</w:t>
+            </w:r>
+          </w:p>
+        </w:tc>
+        <w:tc>
+          <w:tcPr>
+            <w:tcW w:w="0" w:type="auto"/>
+            <w:vAlign w:val="center"/>
+          </w:tcPr>
+          <w:p>
+            <w:pPr>
+              <w:spacing w:before="120" w:after="120"/>
+              <w:jc w:val="center"/>
+              <w:rPr>
+                <w:sz w:val="24"/>
+                <w:szCs w:val="24"/>
+              </w:rPr>
+            </w:pPr>
+            <w:r>
+              <w:rPr>
+                <w:sz w:val="24"/>
+                <w:szCs w:val="24"/>
+              </w:rPr>
+              <w:t>4</w:t>
+            </w:r>
+          </w:p>
+        </w:tc>
+        <w:tc>
+          <w:tcPr>
+            <w:tcW w:w="0" w:type="auto"/>
+            <w:vAlign w:val="center"/>
+          </w:tcPr>
+          <w:p>
+            <w:pPr>
+              <w:spacing w:before="120" w:after="120"/>
+              <w:jc w:val="center"/>
+              <w:rPr>
+                <w:sz w:val="24"/>
+                <w:szCs w:val="24"/>
+              </w:rPr>
+            </w:pPr>
+            <w:r>
+              <w:rPr>
+                <w:sz w:val="24"/>
+                <w:szCs w:val="24"/>
+              </w:rPr>
+              <w:t>5</w:t>
+            </w:r>
+          </w:p>
+        </w:tc>
+      </w:tr>
+      <w:tr>
+        <w:tc>
+          <w:tcPr>
+            <w:tcW w:w="0" w:type="auto"/>
+            <w:tcBorders>
+              <w:bottom w:val="single" w:sz="4" w:space="0" w:color="auto"/>
+            </w:tcBorders>
+          </w:tcPr>
+          <w:p>
+            <w:pPr>
+              <w:spacing w:before="120" w:after="120"/>
+              <w:rPr>
+                <w:sz w:val="24"/>
+                <w:szCs w:val="24"/>
+              </w:rPr>
+            </w:pPr>
+            <w:r>
+              <w:rPr>
+                <w:sz w:val="24"/>
+                <w:szCs w:val="24"/>
+              </w:rPr>
+              <w:t>3.</w:t>
+            </w:r>
+            <w:r>
+              <w:rPr>
+                <w:sz w:val="24"/>
+                <w:szCs w:val="24"/>
+              </w:rPr>
+              <w:t xml:space="preserve"> The forum was visually appealing</w:t>
+            </w:r>
+          </w:p>
+        </w:tc>
+        <w:tc>
+          <w:tcPr>
+            <w:tcW w:w="0" w:type="auto"/>
+            <w:tcBorders>
+              <w:bottom w:val="single" w:sz="4" w:space="0" w:color="auto"/>
+            </w:tcBorders>
+            <w:vAlign w:val="center"/>
+          </w:tcPr>
+          <w:p>
+            <w:pPr>
+              <w:spacing w:before="120" w:after="120"/>
+              <w:jc w:val="center"/>
+              <w:rPr>
+                <w:b/>
+                <w:bCs/>
+                <w:sz w:val="24"/>
+                <w:szCs w:val="24"/>
+              </w:rPr>
+            </w:pPr>
+            <w:r>
+              <w:rPr>
+                <w:sz w:val="24"/>
+                <w:szCs w:val="24"/>
+              </w:rPr>
+              <w:t>1</w:t>
+            </w:r>
+          </w:p>
+        </w:tc>
+        <w:tc>
+          <w:tcPr>
+            <w:tcW w:w="0" w:type="auto"/>
+            <w:tcBorders>
+              <w:bottom w:val="single" w:sz="4" w:space="0" w:color="auto"/>
+            </w:tcBorders>
+            <w:vAlign w:val="center"/>
+          </w:tcPr>
+          <w:p>
+            <w:pPr>
+              <w:spacing w:before="120" w:after="120"/>
+              <w:jc w:val="center"/>
+              <w:rPr>
+                <w:b/>
+                <w:bCs/>
+                <w:sz w:val="24"/>
+                <w:szCs w:val="24"/>
+              </w:rPr>
+            </w:pPr>
+            <w:r>
+              <w:rPr>
+                <w:sz w:val="24"/>
+                <w:szCs w:val="24"/>
+              </w:rPr>
+              <w:t>2</w:t>
+            </w:r>
+          </w:p>
+        </w:tc>
+        <w:tc>
+          <w:tcPr>
+            <w:tcW w:w="0" w:type="auto"/>
+            <w:tcBorders>
+              <w:bottom w:val="single" w:sz="4" w:space="0" w:color="auto"/>
+            </w:tcBorders>
+            <w:vAlign w:val="center"/>
+          </w:tcPr>
+          <w:p>
+            <w:pPr>
+              <w:spacing w:before="120" w:after="120"/>
+              <w:jc w:val="center"/>
+              <w:rPr>
+                <w:sz w:val="24"/>
+                <w:szCs w:val="24"/>
+              </w:rPr>
+            </w:pPr>
+            <w:r>
+              <w:rPr>
+                <w:sz w:val="24"/>
+                <w:szCs w:val="24"/>
+              </w:rPr>
+              <w:t>3</w:t>
+            </w:r>
+          </w:p>
+        </w:tc>
+        <w:tc>
+          <w:tcPr>
+            <w:tcW w:w="0" w:type="auto"/>
+            <w:tcBorders>
+              <w:bottom w:val="single" w:sz="4" w:space="0" w:color="auto"/>
+            </w:tcBorders>
+            <w:vAlign w:val="center"/>
+          </w:tcPr>
+          <w:p>
+            <w:pPr>
+              <w:spacing w:before="120" w:after="120"/>
+              <w:jc w:val="center"/>
+              <w:rPr>
+                <w:sz w:val="24"/>
+                <w:szCs w:val="24"/>
+              </w:rPr>
+            </w:pPr>
+            <w:r>
+              <w:rPr>
+                <w:sz w:val="24"/>
+                <w:szCs w:val="24"/>
+              </w:rPr>
+              <w:t>4</w:t>
+            </w:r>
+          </w:p>
+        </w:tc>
+        <w:tc>
+          <w:tcPr>
+            <w:tcW w:w="0" w:type="auto"/>
+            <w:tcBorders>
+              <w:bottom w:val="single" w:sz="4" w:space="0" w:color="auto"/>
+            </w:tcBorders>
+            <w:vAlign w:val="center"/>
+          </w:tcPr>
+          <w:p>
+            <w:pPr>
+              <w:spacing w:before="120" w:after="120"/>
+              <w:jc w:val="center"/>
+              <w:rPr>
+                <w:sz w:val="24"/>
+                <w:szCs w:val="24"/>
+              </w:rPr>
+            </w:pPr>
+            <w:r>
+              <w:rPr>
+                <w:sz w:val="24"/>
+                <w:szCs w:val="24"/>
+              </w:rPr>
+              <w:t>5</w:t>
+            </w:r>
+          </w:p>
+        </w:tc>
+      </w:tr>
+    </w:tbl>
+    <w:p>
+      <w:pPr>
+        <w:rPr>
+          <w:b/>
+          <w:bCs/>
+          <w:sz w:val="24"/>
+          <w:szCs w:val="24"/>
+        </w:rPr>
+      </w:pPr>
+    </w:p>
+    <w:p/>
+    <w:p/>
+    <w:p>
+      <w:pPr>
+        <w:pStyle w:val="Heading1"/>
         <w:rPr>
           <w:sz w:val="36"/>
           <w:szCs w:val="36"/>
         </w:rPr>
-        <w:t>Usability Test Plan</w:t>
-      </w:r>
-      <w:bookmarkEnd w:id="10"/>
-    </w:p>
-    <w:p/>
-    <w:p>
-      <w:pPr>
-        <w:pStyle w:val="Heading1"/>
+      </w:pPr>
+      <w:bookmarkStart w:id="11" w:name="_Toc87722933"/>
+      <w:r>
         <w:rPr>
           <w:sz w:val="36"/>
           <w:szCs w:val="36"/>
         </w:rPr>
-      </w:pPr>
-      <w:bookmarkStart w:id="11" w:name="_Toc87722933"/>
-      <w:r>
+        <w:lastRenderedPageBreak/>
+        <w:t>QA Test Plan</w:t>
+      </w:r>
+      <w:bookmarkEnd w:id="11"/>
+    </w:p>
+    <w:p/>
+    <w:p>
+      <w:pPr>
+        <w:pStyle w:val="Heading1"/>
         <w:rPr>
           <w:sz w:val="36"/>
           <w:szCs w:val="36"/>
         </w:rPr>
-        <w:t>QA Test Plan</w:t>
-      </w:r>
-      <w:bookmarkEnd w:id="11"/>
-    </w:p>
-    <w:p/>
-    <w:p>
-      <w:pPr>
-        <w:pStyle w:val="Heading1"/>
+      </w:pPr>
+      <w:bookmarkStart w:id="12" w:name="_Toc87722934"/>
+      <w:r>
         <w:rPr>
           <w:sz w:val="36"/>
           <w:szCs w:val="36"/>
         </w:rPr>
-      </w:pPr>
-      <w:bookmarkStart w:id="12" w:name="_Toc87722934"/>
+        <w:t>Code Review</w:t>
+      </w:r>
+      <w:bookmarkEnd w:id="12"/>
       <w:r>
         <w:rPr>
           <w:sz w:val="36"/>
           <w:szCs w:val="36"/>
         </w:rPr>
-        <w:t>Code Review</w:t>
-      </w:r>
-      <w:bookmarkEnd w:id="12"/>
-      <w:r>
+        <w:t xml:space="preserve"> </w:t>
+      </w:r>
+    </w:p>
+    <w:p/>
+    <w:p>
+      <w:pPr>
+        <w:pStyle w:val="Heading1"/>
         <w:rPr>
           <w:sz w:val="36"/>
           <w:szCs w:val="36"/>
         </w:rPr>
-        <w:t xml:space="preserve"> </w:t>
-      </w:r>
-    </w:p>
-    <w:p/>
-    <w:p>
-      <w:pPr>
-        <w:pStyle w:val="Heading1"/>
+      </w:pPr>
+      <w:bookmarkStart w:id="13" w:name="_Toc87722935"/>
+      <w:r>
         <w:rPr>
           <w:sz w:val="36"/>
           <w:szCs w:val="36"/>
         </w:rPr>
-      </w:pPr>
-      <w:bookmarkStart w:id="13" w:name="_Toc87722935"/>
-      <w:r>
+        <w:t>Best Practices for Security</w:t>
+      </w:r>
+      <w:bookmarkEnd w:id="13"/>
+    </w:p>
+    <w:p/>
+    <w:p>
+      <w:pPr>
+        <w:ind w:firstLine="720"/>
+        <w:rPr>
+          <w:sz w:val="24"/>
+          <w:szCs w:val="24"/>
+        </w:rPr>
+      </w:pPr>
+      <w:r>
+        <w:rPr>
+          <w:sz w:val="24"/>
+          <w:szCs w:val="24"/>
+        </w:rPr>
+        <w:t xml:space="preserve">The list of assets that will be protected by the system are the user password and the database layers. </w:t>
+      </w:r>
+    </w:p>
+    <w:p>
+      <w:pPr>
+        <w:ind w:firstLine="720"/>
+        <w:rPr>
+          <w:sz w:val="24"/>
+          <w:szCs w:val="24"/>
+        </w:rPr>
+      </w:pPr>
+      <w:r>
+        <w:rPr>
+          <w:sz w:val="24"/>
+          <w:szCs w:val="24"/>
+        </w:rPr>
+        <w:t>The user password will be encrypted using RIPEMD hashing. RIPEMD hashing is a hash function that convert normal data to irregular values which will allow the password to be secured and encrypted. Before encrypting the password</w:t>
+      </w:r>
+      <w:r>
+        <w:rPr>
+          <w:sz w:val="24"/>
+          <w:szCs w:val="24"/>
+        </w:rPr>
+        <w:t xml:space="preserve"> </w:t>
+      </w:r>
+      <w:r>
+        <w:rPr>
+          <w:sz w:val="24"/>
+          <w:szCs w:val="24"/>
+        </w:rPr>
+        <w:t xml:space="preserve">there will be a two salt phrases to further protect the password. </w:t>
+      </w:r>
+    </w:p>
+    <w:p>
+      <w:pPr>
+        <w:ind w:firstLine="720"/>
+      </w:pPr>
+      <w:r>
+        <w:rPr>
+          <w:sz w:val="24"/>
+          <w:szCs w:val="24"/>
+        </w:rPr>
+        <w:t>The database layer is also encrypted. The strings inputs will be sanitized in queries which will prevent SQL injection attacks. For input validation, the user password and the username will be checked against the database to see if it’s input correctly. Also, before any post or images are modified, the system will verify that the original user is still logged in. The search inputs will be sanitized through queries to see if the inputs were true.</w:t>
+      </w:r>
+    </w:p>
+    <w:p>
+      <w:pPr>
+        <w:pStyle w:val="Heading1"/>
         <w:rPr>
           <w:sz w:val="36"/>
           <w:szCs w:val="36"/>
         </w:rPr>
-        <w:t>Best Practices for Security</w:t>
-      </w:r>
-      <w:bookmarkEnd w:id="13"/>
-    </w:p>
-    <w:p/>
-    <w:p>
-      <w:pPr>
-        <w:ind w:firstLine="720"/>
-        <w:rPr>
-          <w:sz w:val="24"/>
-          <w:szCs w:val="24"/>
-        </w:rPr>
-      </w:pPr>
-      <w:r>
-        <w:rPr>
-          <w:sz w:val="24"/>
-          <w:szCs w:val="24"/>
-        </w:rPr>
-        <w:t xml:space="preserve">The list of assets that will be protected by the system are the user password and the database layers. </w:t>
-      </w:r>
-    </w:p>
-    <w:p>
-      <w:pPr>
-        <w:ind w:firstLine="720"/>
-        <w:rPr>
-          <w:sz w:val="24"/>
-          <w:szCs w:val="24"/>
-        </w:rPr>
-      </w:pPr>
-      <w:r>
-        <w:rPr>
-          <w:sz w:val="24"/>
-          <w:szCs w:val="24"/>
-        </w:rPr>
-        <w:t>The user password will be encrypted using RIPEMD hashing. RIPEMD hashing is a hash function that convert normal data to irregular values which will allow the password to be secured and encrypted. Before encrypting the password</w:t>
-      </w:r>
-      <w:r>
-        <w:rPr>
-          <w:sz w:val="24"/>
-          <w:szCs w:val="24"/>
-        </w:rPr>
-        <w:t xml:space="preserve"> </w:t>
-      </w:r>
-      <w:r>
-        <w:rPr>
-          <w:sz w:val="24"/>
-          <w:szCs w:val="24"/>
-        </w:rPr>
-        <w:t xml:space="preserve">there will be a two salt phrases to further protect the password. </w:t>
-      </w:r>
-    </w:p>
-    <w:p>
-      <w:pPr>
-        <w:ind w:firstLine="720"/>
-      </w:pPr>
-      <w:r>
-        <w:rPr>
-          <w:sz w:val="24"/>
-          <w:szCs w:val="24"/>
-        </w:rPr>
-        <w:t>The database layer is also encrypted. The strings inputs will be sanitized in queries which will prevent SQL injection attacks. For input validation, the user password and the username will be checked against the database to see if it’s input correctly. Also, before any post or images are modified, the system will verify that the original user is still logged in. The search inputs will be sanitized through queries to see if the inputs were true.</w:t>
-      </w:r>
-    </w:p>
-    <w:p>
-      <w:pPr>
-        <w:pStyle w:val="Heading1"/>
+      </w:pPr>
+      <w:bookmarkStart w:id="14" w:name="_Toc87722936"/>
+      <w:r>
         <w:rPr>
           <w:sz w:val="36"/>
           <w:szCs w:val="36"/>
         </w:rPr>
-      </w:pPr>
-      <w:bookmarkStart w:id="14" w:name="_Toc87722936"/>
-      <w:r>
-        <w:rPr>
-          <w:sz w:val="36"/>
-          <w:szCs w:val="36"/>
-        </w:rPr>
-        <w:lastRenderedPageBreak/>
         <w:t>Non-Functional Requirements</w:t>
       </w:r>
       <w:bookmarkStart w:id="15" w:name="_prxhv6bafnbk" w:colFirst="0" w:colLast="0"/>
@@ -1966,23 +3514,7 @@
           <w:sz w:val="24"/>
           <w:szCs w:val="24"/>
         </w:rPr>
-        <w:t xml:space="preserve">There are no </w:t>
-      </w:r>
-      <w:proofErr w:type="gramStart"/>
-      <w:r>
-        <w:rPr>
-          <w:sz w:val="24"/>
-          <w:szCs w:val="24"/>
-        </w:rPr>
-        <w:t>particular OS</w:t>
-      </w:r>
-      <w:proofErr w:type="gramEnd"/>
-      <w:r>
-        <w:rPr>
-          <w:sz w:val="24"/>
-          <w:szCs w:val="24"/>
-        </w:rPr>
-        <w:t xml:space="preserve"> that being used.</w:t>
+        <w:t>There are no particular OS that being used.</w:t>
       </w:r>
     </w:p>
     <w:p>
@@ -2056,6 +3588,7 @@
         <w:pStyle w:val="Heading3"/>
       </w:pPr>
       <w:r>
+        <w:lastRenderedPageBreak/>
         <w:t>Storage Requirements:</w:t>
       </w:r>
       <w:r>
@@ -2334,23 +3867,7 @@
           <w:sz w:val="24"/>
           <w:szCs w:val="24"/>
         </w:rPr>
-        <w:t xml:space="preserve"> (</w:t>
-      </w:r>
-      <w:r>
-        <w:rPr>
-          <w:bCs/>
-          <w:sz w:val="24"/>
-          <w:szCs w:val="24"/>
-        </w:rPr>
-        <w:t>On track</w:t>
-      </w:r>
-      <w:r>
-        <w:rPr>
-          <w:bCs/>
-          <w:sz w:val="24"/>
-          <w:szCs w:val="24"/>
-        </w:rPr>
-        <w:t>)</w:t>
+        <w:t xml:space="preserve"> (On track)</w:t>
       </w:r>
       <w:r>
         <w:rPr>
@@ -2744,23 +4261,7 @@
           <w:sz w:val="24"/>
           <w:szCs w:val="24"/>
         </w:rPr>
-        <w:t xml:space="preserve">The test requirement is being implemented currently. As a team, we will be testing how the </w:t>
-      </w:r>
-      <w:r>
-        <w:rPr>
-          <w:bCs/>
-          <w:sz w:val="24"/>
-          <w:szCs w:val="24"/>
-        </w:rPr>
-        <w:t>security</w:t>
-      </w:r>
-      <w:r>
-        <w:rPr>
-          <w:bCs/>
-          <w:sz w:val="24"/>
-          <w:szCs w:val="24"/>
-        </w:rPr>
-        <w:t xml:space="preserve"> correspond to certain inputs. </w:t>
+        <w:t xml:space="preserve">The test requirement is being implemented currently. As a team, we will be testing how the security correspond to certain inputs. </w:t>
       </w:r>
       <w:r>
         <w:rPr>
@@ -2817,15 +4318,7 @@
           <w:sz w:val="24"/>
           <w:szCs w:val="24"/>
         </w:rPr>
-        <w:t>Reliability (Done)</w:t>
-      </w:r>
-      <w:r>
-        <w:rPr>
-          <w:bCs/>
-          <w:sz w:val="24"/>
-          <w:szCs w:val="24"/>
-        </w:rPr>
-        <w:t>:</w:t>
+        <w:t>Reliability (Done):</w:t>
       </w:r>
     </w:p>
     <w:p>
@@ -2847,6 +4340,7 @@
           <w:sz w:val="24"/>
           <w:szCs w:val="24"/>
         </w:rPr>
+        <w:lastRenderedPageBreak/>
         <w:t xml:space="preserve">The website is currently being run on the lamp server, If the lamp server is not available, the site will be unresponsive. </w:t>
       </w:r>
     </w:p>
@@ -3215,6 +4709,92 @@
     </w:lvl>
   </w:abstractNum>
   <w:abstractNum w:abstractNumId="2" w15:restartNumberingAfterBreak="0">
+    <w:nsid w:val="0E4A5501"/>
+    <w:multiLevelType w:val="hybridMultilevel"/>
+    <w:tmpl w:val="92E61B7C"/>
+    <w:lvl w:ilvl="0" w:tplc="0409000F">
+      <w:start w:val="1"/>
+      <w:numFmt w:val="decimal"/>
+      <w:lvlText w:val="%1."/>
+      <w:lvlJc w:val="left"/>
+      <w:pPr>
+        <w:ind w:left="720" w:hanging="360"/>
+      </w:pPr>
+    </w:lvl>
+    <w:lvl w:ilvl="1" w:tplc="04090019" w:tentative="1">
+      <w:start w:val="1"/>
+      <w:numFmt w:val="lowerLetter"/>
+      <w:lvlText w:val="%2."/>
+      <w:lvlJc w:val="left"/>
+      <w:pPr>
+        <w:ind w:left="1440" w:hanging="360"/>
+      </w:pPr>
+    </w:lvl>
+    <w:lvl w:ilvl="2" w:tplc="0409001B" w:tentative="1">
+      <w:start w:val="1"/>
+      <w:numFmt w:val="lowerRoman"/>
+      <w:lvlText w:val="%3."/>
+      <w:lvlJc w:val="right"/>
+      <w:pPr>
+        <w:ind w:left="2160" w:hanging="180"/>
+      </w:pPr>
+    </w:lvl>
+    <w:lvl w:ilvl="3" w:tplc="0409000F" w:tentative="1">
+      <w:start w:val="1"/>
+      <w:numFmt w:val="decimal"/>
+      <w:lvlText w:val="%4."/>
+      <w:lvlJc w:val="left"/>
+      <w:pPr>
+        <w:ind w:left="2880" w:hanging="360"/>
+      </w:pPr>
+    </w:lvl>
+    <w:lvl w:ilvl="4" w:tplc="04090019" w:tentative="1">
+      <w:start w:val="1"/>
+      <w:numFmt w:val="lowerLetter"/>
+      <w:lvlText w:val="%5."/>
+      <w:lvlJc w:val="left"/>
+      <w:pPr>
+        <w:ind w:left="3600" w:hanging="360"/>
+      </w:pPr>
+    </w:lvl>
+    <w:lvl w:ilvl="5" w:tplc="0409001B" w:tentative="1">
+      <w:start w:val="1"/>
+      <w:numFmt w:val="lowerRoman"/>
+      <w:lvlText w:val="%6."/>
+      <w:lvlJc w:val="right"/>
+      <w:pPr>
+        <w:ind w:left="4320" w:hanging="180"/>
+      </w:pPr>
+    </w:lvl>
+    <w:lvl w:ilvl="6" w:tplc="0409000F" w:tentative="1">
+      <w:start w:val="1"/>
+      <w:numFmt w:val="decimal"/>
+      <w:lvlText w:val="%7."/>
+      <w:lvlJc w:val="left"/>
+      <w:pPr>
+        <w:ind w:left="5040" w:hanging="360"/>
+      </w:pPr>
+    </w:lvl>
+    <w:lvl w:ilvl="7" w:tplc="04090019" w:tentative="1">
+      <w:start w:val="1"/>
+      <w:numFmt w:val="lowerLetter"/>
+      <w:lvlText w:val="%8."/>
+      <w:lvlJc w:val="left"/>
+      <w:pPr>
+        <w:ind w:left="5760" w:hanging="360"/>
+      </w:pPr>
+    </w:lvl>
+    <w:lvl w:ilvl="8" w:tplc="0409001B" w:tentative="1">
+      <w:start w:val="1"/>
+      <w:numFmt w:val="lowerRoman"/>
+      <w:lvlText w:val="%9."/>
+      <w:lvlJc w:val="right"/>
+      <w:pPr>
+        <w:ind w:left="6480" w:hanging="180"/>
+      </w:pPr>
+    </w:lvl>
+  </w:abstractNum>
+  <w:abstractNum w:abstractNumId="3" w15:restartNumberingAfterBreak="0">
     <w:nsid w:val="0FC949C6"/>
     <w:multiLevelType w:val="multilevel"/>
     <w:tmpl w:val="F8A20DBE"/>
@@ -3399,7 +4979,7 @@
       </w:rPr>
     </w:lvl>
   </w:abstractNum>
-  <w:abstractNum w:abstractNumId="3" w15:restartNumberingAfterBreak="0">
+  <w:abstractNum w:abstractNumId="4" w15:restartNumberingAfterBreak="0">
     <w:nsid w:val="16AF67E3"/>
     <w:multiLevelType w:val="hybridMultilevel"/>
     <w:tmpl w:val="7E04DD56"/>
@@ -3512,7 +5092,7 @@
       </w:rPr>
     </w:lvl>
   </w:abstractNum>
-  <w:abstractNum w:abstractNumId="4" w15:restartNumberingAfterBreak="0">
+  <w:abstractNum w:abstractNumId="5" w15:restartNumberingAfterBreak="0">
     <w:nsid w:val="1ADA54C1"/>
     <w:multiLevelType w:val="multilevel"/>
     <w:tmpl w:val="7416EE30"/>
@@ -3602,7 +5182,7 @@
       </w:pPr>
     </w:lvl>
   </w:abstractNum>
-  <w:abstractNum w:abstractNumId="5" w15:restartNumberingAfterBreak="0">
+  <w:abstractNum w:abstractNumId="6" w15:restartNumberingAfterBreak="0">
     <w:nsid w:val="22967AC4"/>
     <w:multiLevelType w:val="multilevel"/>
     <w:tmpl w:val="E2B61F14"/>
@@ -3787,7 +5367,7 @@
       </w:rPr>
     </w:lvl>
   </w:abstractNum>
-  <w:abstractNum w:abstractNumId="6" w15:restartNumberingAfterBreak="0">
+  <w:abstractNum w:abstractNumId="7" w15:restartNumberingAfterBreak="0">
     <w:nsid w:val="2B0C3250"/>
     <w:multiLevelType w:val="hybridMultilevel"/>
     <w:tmpl w:val="63DEAA48"/>
@@ -3900,7 +5480,7 @@
       </w:rPr>
     </w:lvl>
   </w:abstractNum>
-  <w:abstractNum w:abstractNumId="7" w15:restartNumberingAfterBreak="0">
+  <w:abstractNum w:abstractNumId="8" w15:restartNumberingAfterBreak="0">
     <w:nsid w:val="2FD5344F"/>
     <w:multiLevelType w:val="multilevel"/>
     <w:tmpl w:val="1326052E"/>
@@ -3990,7 +5570,7 @@
       </w:pPr>
     </w:lvl>
   </w:abstractNum>
-  <w:abstractNum w:abstractNumId="8" w15:restartNumberingAfterBreak="0">
+  <w:abstractNum w:abstractNumId="9" w15:restartNumberingAfterBreak="0">
     <w:nsid w:val="3ACA1B13"/>
     <w:multiLevelType w:val="hybridMultilevel"/>
     <w:tmpl w:val="CE86A408"/>
@@ -4102,7 +5682,7 @@
       </w:rPr>
     </w:lvl>
   </w:abstractNum>
-  <w:abstractNum w:abstractNumId="9" w15:restartNumberingAfterBreak="0">
+  <w:abstractNum w:abstractNumId="10" w15:restartNumberingAfterBreak="0">
     <w:nsid w:val="49EC25E9"/>
     <w:multiLevelType w:val="hybridMultilevel"/>
     <w:tmpl w:val="2A4E7666"/>
@@ -4215,7 +5795,7 @@
       </w:rPr>
     </w:lvl>
   </w:abstractNum>
-  <w:abstractNum w:abstractNumId="10" w15:restartNumberingAfterBreak="0">
+  <w:abstractNum w:abstractNumId="11" w15:restartNumberingAfterBreak="0">
     <w:nsid w:val="52EC6D67"/>
     <w:multiLevelType w:val="multilevel"/>
     <w:tmpl w:val="AD2626E8"/>
@@ -4328,7 +5908,7 @@
       </w:rPr>
     </w:lvl>
   </w:abstractNum>
-  <w:abstractNum w:abstractNumId="11" w15:restartNumberingAfterBreak="0">
+  <w:abstractNum w:abstractNumId="12" w15:restartNumberingAfterBreak="0">
     <w:nsid w:val="5A222014"/>
     <w:multiLevelType w:val="multilevel"/>
     <w:tmpl w:val="9C48F2DA"/>
@@ -4441,7 +6021,7 @@
       </w:rPr>
     </w:lvl>
   </w:abstractNum>
-  <w:abstractNum w:abstractNumId="12" w15:restartNumberingAfterBreak="0">
+  <w:abstractNum w:abstractNumId="13" w15:restartNumberingAfterBreak="0">
     <w:nsid w:val="636D288C"/>
     <w:multiLevelType w:val="hybridMultilevel"/>
     <w:tmpl w:val="2700A7E4"/>
@@ -4554,7 +6134,7 @@
       </w:rPr>
     </w:lvl>
   </w:abstractNum>
-  <w:abstractNum w:abstractNumId="13" w15:restartNumberingAfterBreak="0">
+  <w:abstractNum w:abstractNumId="14" w15:restartNumberingAfterBreak="0">
     <w:nsid w:val="6691202D"/>
     <w:multiLevelType w:val="multilevel"/>
     <w:tmpl w:val="40349E80"/>
@@ -4644,7 +6224,7 @@
       </w:pPr>
     </w:lvl>
   </w:abstractNum>
-  <w:abstractNum w:abstractNumId="14" w15:restartNumberingAfterBreak="0">
+  <w:abstractNum w:abstractNumId="15" w15:restartNumberingAfterBreak="0">
     <w:nsid w:val="7EFF4FDB"/>
     <w:multiLevelType w:val="multilevel"/>
     <w:tmpl w:val="9146C1F8"/>
@@ -4735,34 +6315,34 @@
     </w:lvl>
   </w:abstractNum>
   <w:num w:numId="1">
-    <w:abstractNumId w:val="4"/>
+    <w:abstractNumId w:val="5"/>
   </w:num>
   <w:num w:numId="2">
+    <w:abstractNumId w:val="8"/>
+  </w:num>
+  <w:num w:numId="3">
+    <w:abstractNumId w:val="15"/>
+  </w:num>
+  <w:num w:numId="4">
+    <w:abstractNumId w:val="14"/>
+  </w:num>
+  <w:num w:numId="5">
+    <w:abstractNumId w:val="6"/>
+  </w:num>
+  <w:num w:numId="6">
+    <w:abstractNumId w:val="12"/>
+  </w:num>
+  <w:num w:numId="7">
+    <w:abstractNumId w:val="3"/>
+  </w:num>
+  <w:num w:numId="8">
+    <w:abstractNumId w:val="11"/>
+  </w:num>
+  <w:num w:numId="9">
     <w:abstractNumId w:val="7"/>
   </w:num>
-  <w:num w:numId="3">
-    <w:abstractNumId w:val="14"/>
-  </w:num>
-  <w:num w:numId="4">
-    <w:abstractNumId w:val="13"/>
-  </w:num>
-  <w:num w:numId="5">
-    <w:abstractNumId w:val="5"/>
-  </w:num>
-  <w:num w:numId="6">
-    <w:abstractNumId w:val="11"/>
-  </w:num>
-  <w:num w:numId="7">
-    <w:abstractNumId w:val="2"/>
-  </w:num>
-  <w:num w:numId="8">
-    <w:abstractNumId w:val="10"/>
-  </w:num>
-  <w:num w:numId="9">
-    <w:abstractNumId w:val="6"/>
-  </w:num>
   <w:num w:numId="10">
-    <w:abstractNumId w:val="8"/>
+    <w:abstractNumId w:val="9"/>
   </w:num>
   <w:num w:numId="11">
     <w:abstractNumId w:val="1"/>
@@ -4771,13 +6351,16 @@
     <w:abstractNumId w:val="0"/>
   </w:num>
   <w:num w:numId="13">
-    <w:abstractNumId w:val="12"/>
+    <w:abstractNumId w:val="13"/>
   </w:num>
   <w:num w:numId="14">
-    <w:abstractNumId w:val="3"/>
+    <w:abstractNumId w:val="4"/>
   </w:num>
   <w:num w:numId="15">
-    <w:abstractNumId w:val="9"/>
+    <w:abstractNumId w:val="10"/>
+  </w:num>
+  <w:num w:numId="16">
+    <w:abstractNumId w:val="2"/>
   </w:num>
 </w:numbering>
 </file>
@@ -5441,6 +7024,30 @@
       <w:contextualSpacing/>
     </w:pPr>
   </w:style>
+  <w:style w:type="character" w:customStyle="1" w:styleId="textlayer--absolute">
+    <w:name w:val="textlayer--absolute"/>
+    <w:basedOn w:val="DefaultParagraphFont"/>
+    <w:rsid w:val="00F83B21"/>
+  </w:style>
+  <w:style w:type="table" w:styleId="TableGrid">
+    <w:name w:val="Table Grid"/>
+    <w:basedOn w:val="TableNormal"/>
+    <w:uiPriority w:val="39"/>
+    <w:rsid w:val="00E9670A"/>
+    <w:pPr>
+      <w:spacing w:after="0" w:line="240" w:lineRule="auto"/>
+    </w:pPr>
+    <w:tblPr>
+      <w:tblBorders>
+        <w:top w:val="single" w:sz="4" w:space="0" w:color="auto"/>
+        <w:left w:val="single" w:sz="4" w:space="0" w:color="auto"/>
+        <w:bottom w:val="single" w:sz="4" w:space="0" w:color="auto"/>
+        <w:right w:val="single" w:sz="4" w:space="0" w:color="auto"/>
+        <w:insideH w:val="single" w:sz="4" w:space="0" w:color="auto"/>
+        <w:insideV w:val="single" w:sz="4" w:space="0" w:color="auto"/>
+      </w:tblBorders>
+    </w:tblPr>
+  </w:style>
 </w:styles>
 </file>
 

</xml_diff>

<commit_message>
Milestone 4 QA Test
QA test documentation is included.
</commit_message>
<xml_diff>
--- a/Milestone 4/Milestone 4 - Beta Launch and FInal Project Reviews.docx
+++ b/Milestone 4/Milestone 4 - Beta Launch and FInal Project Reviews.docx
@@ -3802,6 +3802,373 @@
       </w:r>
       <w:bookmarkEnd w:id="13"/>
     </w:p>
+    <w:p>
+      <w:pPr>
+        <w:rPr>
+          <w:b/>
+          <w:bCs/>
+        </w:rPr>
+      </w:pPr>
+      <w:r>
+        <w:rPr>
+          <w:b/>
+          <w:bCs/>
+        </w:rPr>
+        <w:t>Test Objective:</w:t>
+      </w:r>
+    </w:p>
+    <w:p>
+      <w:r>
+        <w:t>The objective of this test is to ensure that the forums feature of the website is implemented with the highest possible quality. Identifying and safeguarding the user from issues within the forum is a priority to ensure a good user experience. A user should be able to navigate through the forums and easily post a reply when logged-in, regardless of browser type.</w:t>
+      </w:r>
+    </w:p>
+    <w:p>
+      <w:pPr>
+        <w:rPr>
+          <w:b/>
+          <w:bCs/>
+        </w:rPr>
+      </w:pPr>
+      <w:r>
+        <w:rPr>
+          <w:b/>
+          <w:bCs/>
+        </w:rPr>
+        <w:t>Hardware and software setup:</w:t>
+      </w:r>
+    </w:p>
+    <w:p>
+      <w:r>
+        <w:t>Hardware for QA testing includes a computer, keyboard, mouse, and monitor. Software includes a web browser, specifically Chrome and Firefox.</w:t>
+      </w:r>
+    </w:p>
+    <w:p>
+      <w:pPr>
+        <w:rPr>
+          <w:b/>
+          <w:bCs/>
+        </w:rPr>
+      </w:pPr>
+      <w:r>
+        <w:rPr>
+          <w:b/>
+          <w:bCs/>
+        </w:rPr>
+        <w:t>Feature to be tested:</w:t>
+      </w:r>
+    </w:p>
+    <w:p>
+      <w:r>
+        <w:t>The ability for a user to navigate to a forum discussion and post a reply will be tested.</w:t>
+      </w:r>
+    </w:p>
+    <w:p>
+      <w:pPr>
+        <w:rPr>
+          <w:b/>
+          <w:bCs/>
+        </w:rPr>
+      </w:pPr>
+      <w:r>
+        <w:rPr>
+          <w:b/>
+          <w:bCs/>
+        </w:rPr>
+        <w:t>Actual test cases:</w:t>
+      </w:r>
+    </w:p>
+    <w:p>
+      <w:r>
+        <w:rPr>
+          <w:b/>
+          <w:bCs/>
+        </w:rPr>
+        <w:t xml:space="preserve"> </w:t>
+      </w:r>
+    </w:p>
+    <w:tbl>
+      <w:tblPr>
+        <w:tblStyle w:val="TableGrid"/>
+        <w:tblW w:w="9895" w:type="dxa"/>
+        <w:tblLook w:val="04A0" w:firstRow="1" w:lastRow="0" w:firstColumn="1" w:lastColumn="0" w:noHBand="0" w:noVBand="1"/>
+      </w:tblPr>
+      <w:tblGrid>
+        <w:gridCol w:w="937"/>
+        <w:gridCol w:w="1308"/>
+        <w:gridCol w:w="1890"/>
+        <w:gridCol w:w="1890"/>
+        <w:gridCol w:w="2160"/>
+        <w:gridCol w:w="1710"/>
+      </w:tblGrid>
+      <w:tr>
+        <w:tc>
+          <w:tcPr>
+            <w:tcW w:w="937" w:type="dxa"/>
+          </w:tcPr>
+          <w:p>
+            <w:bookmarkStart w:id="14" w:name="_Hlk87883177"/>
+            <w:r>
+              <w:t>Test Number</w:t>
+            </w:r>
+          </w:p>
+        </w:tc>
+        <w:tc>
+          <w:tcPr>
+            <w:tcW w:w="1308" w:type="dxa"/>
+          </w:tcPr>
+          <w:p>
+            <w:r>
+              <w:t>Test Title</w:t>
+            </w:r>
+          </w:p>
+        </w:tc>
+        <w:tc>
+          <w:tcPr>
+            <w:tcW w:w="1890" w:type="dxa"/>
+          </w:tcPr>
+          <w:p>
+            <w:r>
+              <w:t>Test Description</w:t>
+            </w:r>
+          </w:p>
+        </w:tc>
+        <w:tc>
+          <w:tcPr>
+            <w:tcW w:w="1890" w:type="dxa"/>
+          </w:tcPr>
+          <w:p>
+            <w:r>
+              <w:t>Test Input</w:t>
+            </w:r>
+          </w:p>
+        </w:tc>
+        <w:tc>
+          <w:tcPr>
+            <w:tcW w:w="2160" w:type="dxa"/>
+          </w:tcPr>
+          <w:p>
+            <w:r>
+              <w:t>Expected Correct Output</w:t>
+            </w:r>
+          </w:p>
+        </w:tc>
+        <w:tc>
+          <w:tcPr>
+            <w:tcW w:w="1710" w:type="dxa"/>
+          </w:tcPr>
+          <w:p>
+            <w:r>
+              <w:t>Test Results</w:t>
+            </w:r>
+          </w:p>
+        </w:tc>
+      </w:tr>
+      <w:bookmarkEnd w:id="14"/>
+      <w:tr>
+        <w:tc>
+          <w:tcPr>
+            <w:tcW w:w="937" w:type="dxa"/>
+          </w:tcPr>
+          <w:p>
+            <w:r>
+              <w:t>1</w:t>
+            </w:r>
+          </w:p>
+        </w:tc>
+        <w:tc>
+          <w:tcPr>
+            <w:tcW w:w="1308" w:type="dxa"/>
+          </w:tcPr>
+          <w:p>
+            <w:r>
+              <w:t>Forum Navigation</w:t>
+            </w:r>
+          </w:p>
+        </w:tc>
+        <w:tc>
+          <w:tcPr>
+            <w:tcW w:w="1890" w:type="dxa"/>
+          </w:tcPr>
+          <w:p>
+            <w:r>
+              <w:t>The user navigates to a forum post.</w:t>
+            </w:r>
+          </w:p>
+        </w:tc>
+        <w:tc>
+          <w:tcPr>
+            <w:tcW w:w="1890" w:type="dxa"/>
+          </w:tcPr>
+          <w:p>
+            <w:r>
+              <w:t>Mouse input will click through appropriate links.</w:t>
+            </w:r>
+          </w:p>
+        </w:tc>
+        <w:tc>
+          <w:tcPr>
+            <w:tcW w:w="2160" w:type="dxa"/>
+          </w:tcPr>
+          <w:p>
+            <w:r>
+              <w:t>The web interface should display the appropriate discussion.</w:t>
+            </w:r>
+          </w:p>
+        </w:tc>
+        <w:tc>
+          <w:tcPr>
+            <w:tcW w:w="1710" w:type="dxa"/>
+          </w:tcPr>
+          <w:p>
+            <w:r>
+              <w:t>PASS – Chrome</w:t>
+            </w:r>
+            <w:r>
+              <w:br/>
+              <w:t>PASS – Firefox</w:t>
+            </w:r>
+          </w:p>
+        </w:tc>
+      </w:tr>
+      <w:tr>
+        <w:tc>
+          <w:tcPr>
+            <w:tcW w:w="937" w:type="dxa"/>
+          </w:tcPr>
+          <w:p>
+            <w:r>
+              <w:t>2</w:t>
+            </w:r>
+          </w:p>
+        </w:tc>
+        <w:tc>
+          <w:tcPr>
+            <w:tcW w:w="1308" w:type="dxa"/>
+          </w:tcPr>
+          <w:p>
+            <w:r>
+              <w:t>Post Valid Reply</w:t>
+            </w:r>
+          </w:p>
+        </w:tc>
+        <w:tc>
+          <w:tcPr>
+            <w:tcW w:w="1890" w:type="dxa"/>
+          </w:tcPr>
+          <w:p>
+            <w:r>
+              <w:t>The user attempts to post a valid reply.</w:t>
+            </w:r>
+          </w:p>
+        </w:tc>
+        <w:tc>
+          <w:tcPr>
+            <w:tcW w:w="1890" w:type="dxa"/>
+          </w:tcPr>
+          <w:p>
+            <w:r>
+              <w:t>The post will contain “Hello World, I’m testing input”.</w:t>
+            </w:r>
+          </w:p>
+        </w:tc>
+        <w:tc>
+          <w:tcPr>
+            <w:tcW w:w="2160" w:type="dxa"/>
+          </w:tcPr>
+          <w:p>
+            <w:r>
+              <w:t>The forum interface should update with a field dedicated to and with the user’s post.</w:t>
+            </w:r>
+          </w:p>
+        </w:tc>
+        <w:tc>
+          <w:tcPr>
+            <w:tcW w:w="1710" w:type="dxa"/>
+          </w:tcPr>
+          <w:p>
+            <w:r>
+              <w:t>PASS – Chrome</w:t>
+            </w:r>
+            <w:r>
+              <w:br/>
+              <w:t>PASS – Firefox</w:t>
+            </w:r>
+            <w:r>
+              <w:br/>
+            </w:r>
+          </w:p>
+        </w:tc>
+      </w:tr>
+      <w:tr>
+        <w:tc>
+          <w:tcPr>
+            <w:tcW w:w="937" w:type="dxa"/>
+          </w:tcPr>
+          <w:p>
+            <w:r>
+              <w:t>3</w:t>
+            </w:r>
+          </w:p>
+        </w:tc>
+        <w:tc>
+          <w:tcPr>
+            <w:tcW w:w="1308" w:type="dxa"/>
+          </w:tcPr>
+          <w:p>
+            <w:r>
+              <w:t>Post Invalid Reply</w:t>
+            </w:r>
+          </w:p>
+        </w:tc>
+        <w:tc>
+          <w:tcPr>
+            <w:tcW w:w="1890" w:type="dxa"/>
+          </w:tcPr>
+          <w:p>
+            <w:r>
+              <w:t>The user attempts to post an invalid reply consisting of 0 characters.</w:t>
+            </w:r>
+          </w:p>
+        </w:tc>
+        <w:tc>
+          <w:tcPr>
+            <w:tcW w:w="1890" w:type="dxa"/>
+          </w:tcPr>
+          <w:p>
+            <w:r>
+              <w:t>The post will contain nothing.</w:t>
+            </w:r>
+          </w:p>
+        </w:tc>
+        <w:tc>
+          <w:tcPr>
+            <w:tcW w:w="2160" w:type="dxa"/>
+          </w:tcPr>
+          <w:p>
+            <w:r>
+              <w:t>The forum should reject an empty post with a warning prompt alerting the user to enter text.</w:t>
+            </w:r>
+          </w:p>
+        </w:tc>
+        <w:tc>
+          <w:tcPr>
+            <w:tcW w:w="1710" w:type="dxa"/>
+          </w:tcPr>
+          <w:p>
+            <w:r>
+              <w:t>PASS – Chrome</w:t>
+            </w:r>
+            <w:r>
+              <w:br/>
+              <w:t>PASS – Firefox</w:t>
+            </w:r>
+            <w:r>
+              <w:br/>
+            </w:r>
+          </w:p>
+        </w:tc>
+      </w:tr>
+    </w:tbl>
     <w:p/>
     <w:p>
       <w:pPr>
@@ -3811,7 +4178,7 @@
           <w:szCs w:val="36"/>
         </w:rPr>
       </w:pPr>
-      <w:bookmarkStart w:id="14" w:name="_Toc87878191"/>
+      <w:bookmarkStart w:id="15" w:name="_Toc87878191"/>
       <w:r>
         <w:rPr>
           <w:sz w:val="36"/>
@@ -3819,7 +4186,7 @@
         </w:rPr>
         <w:t>Code Review</w:t>
       </w:r>
-      <w:bookmarkEnd w:id="14"/>
+      <w:bookmarkEnd w:id="15"/>
       <w:r>
         <w:rPr>
           <w:sz w:val="36"/>
@@ -3901,6 +4268,7 @@
           <w:sz w:val="24"/>
           <w:szCs w:val="24"/>
         </w:rPr>
+        <w:lastRenderedPageBreak/>
         <w:drawing>
           <wp:inline distT="0" distB="0" distL="0" distR="0" wp14:anchorId="45589704" wp14:editId="7C851EBB">
             <wp:extent cx="5433060" cy="6172200"/>
@@ -3956,7 +4324,6 @@
           <w:sz w:val="24"/>
           <w:szCs w:val="24"/>
         </w:rPr>
-        <w:lastRenderedPageBreak/>
         <w:t xml:space="preserve">Here are some snapshots of the code that was commented on, and needed to be reworked </w:t>
       </w:r>
     </w:p>
@@ -4036,6 +4403,7 @@
           <w:sz w:val="24"/>
           <w:szCs w:val="24"/>
         </w:rPr>
+        <w:lastRenderedPageBreak/>
         <w:drawing>
           <wp:inline distT="0" distB="0" distL="0" distR="0" wp14:anchorId="11320B58" wp14:editId="5408E0EB">
             <wp:extent cx="6715125" cy="952500"/>
@@ -4220,7 +4588,7 @@
           <w:szCs w:val="36"/>
         </w:rPr>
       </w:pPr>
-      <w:bookmarkStart w:id="15" w:name="_Toc87878192"/>
+      <w:bookmarkStart w:id="16" w:name="_Toc87878192"/>
       <w:r>
         <w:rPr>
           <w:sz w:val="36"/>
@@ -4228,7 +4596,7 @@
         </w:rPr>
         <w:t>Best Practices for Security</w:t>
       </w:r>
-      <w:bookmarkEnd w:id="15"/>
+      <w:bookmarkEnd w:id="16"/>
     </w:p>
     <w:p/>
     <w:p>
@@ -4297,26 +4665,25 @@
           <w:szCs w:val="36"/>
         </w:rPr>
       </w:pPr>
-      <w:bookmarkStart w:id="16" w:name="_Toc87878193"/>
+      <w:bookmarkStart w:id="17" w:name="_Toc87878193"/>
       <w:r>
         <w:rPr>
           <w:sz w:val="36"/>
           <w:szCs w:val="36"/>
         </w:rPr>
-        <w:lastRenderedPageBreak/>
         <w:t>Non-Functional Requirements</w:t>
       </w:r>
-      <w:bookmarkStart w:id="17" w:name="_prxhv6bafnbk" w:colFirst="0" w:colLast="0"/>
-      <w:bookmarkStart w:id="18" w:name="_xiu7jcj50qks" w:colFirst="0" w:colLast="0"/>
-      <w:bookmarkEnd w:id="16"/>
+      <w:bookmarkStart w:id="18" w:name="_prxhv6bafnbk" w:colFirst="0" w:colLast="0"/>
+      <w:bookmarkStart w:id="19" w:name="_xiu7jcj50qks" w:colFirst="0" w:colLast="0"/>
       <w:bookmarkEnd w:id="17"/>
       <w:bookmarkEnd w:id="18"/>
+      <w:bookmarkEnd w:id="19"/>
     </w:p>
     <w:p>
       <w:pPr>
         <w:pStyle w:val="Heading3"/>
       </w:pPr>
-      <w:bookmarkStart w:id="19" w:name="_Toc87878194"/>
+      <w:bookmarkStart w:id="20" w:name="_Toc87878194"/>
       <w:r>
         <w:t>Compatibility Requirements:</w:t>
       </w:r>
@@ -4329,7 +4696,7 @@
       <w:r>
         <w:t>)</w:t>
       </w:r>
-      <w:bookmarkEnd w:id="19"/>
+      <w:bookmarkEnd w:id="20"/>
     </w:p>
     <w:p>
       <w:pPr>
@@ -4404,6 +4771,7 @@
           <w:sz w:val="24"/>
           <w:szCs w:val="24"/>
         </w:rPr>
+        <w:lastRenderedPageBreak/>
         <w:t>The website is compatible with Chrome, Safari, and Firefox. All the requirements are met</w:t>
       </w:r>
     </w:p>
@@ -4498,7 +4866,7 @@
       <w:pPr>
         <w:pStyle w:val="Heading3"/>
       </w:pPr>
-      <w:bookmarkStart w:id="20" w:name="_Toc87878195"/>
+      <w:bookmarkStart w:id="21" w:name="_Toc87878195"/>
       <w:r>
         <w:t>Expected Load:</w:t>
       </w:r>
@@ -4517,7 +4885,7 @@
         </w:rPr>
         <w:t>)</w:t>
       </w:r>
-      <w:bookmarkEnd w:id="20"/>
+      <w:bookmarkEnd w:id="21"/>
     </w:p>
     <w:p>
       <w:pPr>
@@ -4556,14 +4924,14 @@
       <w:pPr>
         <w:pStyle w:val="Heading3"/>
       </w:pPr>
-      <w:bookmarkStart w:id="21" w:name="_Toc87878196"/>
+      <w:bookmarkStart w:id="22" w:name="_Toc87878196"/>
       <w:r>
         <w:t>Storage Requirements:</w:t>
       </w:r>
       <w:r>
         <w:t xml:space="preserve"> (Done)</w:t>
       </w:r>
-      <w:bookmarkEnd w:id="21"/>
+      <w:bookmarkEnd w:id="22"/>
     </w:p>
     <w:p>
       <w:pPr>
@@ -4596,7 +4964,7 @@
           <w:bCs/>
         </w:rPr>
       </w:pPr>
-      <w:bookmarkStart w:id="22" w:name="_Toc87878197"/>
+      <w:bookmarkStart w:id="23" w:name="_Toc87878197"/>
       <w:r>
         <w:t>Availability Requirements:</w:t>
       </w:r>
@@ -4624,7 +4992,7 @@
         </w:rPr>
         <w:t>)</w:t>
       </w:r>
-      <w:bookmarkEnd w:id="22"/>
+      <w:bookmarkEnd w:id="23"/>
     </w:p>
     <w:p>
       <w:pPr>
@@ -4706,7 +5074,7 @@
           <w:bCs/>
         </w:rPr>
       </w:pPr>
-      <w:bookmarkStart w:id="23" w:name="_Toc87878198"/>
+      <w:bookmarkStart w:id="24" w:name="_Toc87878198"/>
       <w:r>
         <w:t>Performance Requirements:</w:t>
       </w:r>
@@ -4725,7 +5093,7 @@
         </w:rPr>
         <w:t>)</w:t>
       </w:r>
-      <w:bookmarkEnd w:id="23"/>
+      <w:bookmarkEnd w:id="24"/>
     </w:p>
     <w:p>
       <w:pPr>
@@ -5073,8 +5441,9 @@
           <w:bCs/>
         </w:rPr>
       </w:pPr>
-      <w:bookmarkStart w:id="24" w:name="_Toc87878199"/>
-      <w:r>
+      <w:bookmarkStart w:id="25" w:name="_Toc87878199"/>
+      <w:r>
+        <w:lastRenderedPageBreak/>
         <w:t>Security Requirements:</w:t>
       </w:r>
       <w:r>
@@ -5107,7 +5476,7 @@
         </w:rPr>
         <w:t>)</w:t>
       </w:r>
-      <w:bookmarkEnd w:id="24"/>
+      <w:bookmarkEnd w:id="25"/>
     </w:p>
     <w:p>
       <w:pPr>
@@ -5396,11 +5765,11 @@
       <w:pPr>
         <w:pStyle w:val="Heading1"/>
       </w:pPr>
-      <w:bookmarkStart w:id="25" w:name="_Toc87878200"/>
+      <w:bookmarkStart w:id="26" w:name="_Toc87878200"/>
       <w:r>
         <w:t>Status Demo</w:t>
       </w:r>
-      <w:bookmarkEnd w:id="25"/>
+      <w:bookmarkEnd w:id="26"/>
     </w:p>
     <w:p>
       <w:r>

</xml_diff>

<commit_message>
Milestone 5 + Final Project code
</commit_message>
<xml_diff>
--- a/Milestone 4/Milestone 4 - Beta Launch and FInal Project Reviews.docx
+++ b/Milestone 4/Milestone 4 - Beta Launch and FInal Project Reviews.docx
@@ -639,7 +639,7 @@
           <w:r>
             <w:fldChar w:fldCharType="separate"/>
           </w:r>
-          <w:hyperlink w:anchor="_Toc87896575" w:history="1">
+          <w:hyperlink w:anchor="_Toc87905478" w:history="1">
             <w:r>
               <w:rPr>
                 <w:rStyle w:val="Hyperlink"/>
@@ -666,7 +666,7 @@
                 <w:noProof/>
                 <w:webHidden/>
               </w:rPr>
-              <w:instrText xml:space="preserve"> PAGEREF _Toc87896575 \h </w:instrText>
+              <w:instrText xml:space="preserve"> PAGEREF _Toc87905478 \h </w:instrText>
             </w:r>
             <w:r>
               <w:rPr>
@@ -709,7 +709,7 @@
               <w:noProof/>
             </w:rPr>
           </w:pPr>
-          <w:hyperlink w:anchor="_Toc87896576" w:history="1">
+          <w:hyperlink w:anchor="_Toc87905479" w:history="1">
             <w:r>
               <w:rPr>
                 <w:rStyle w:val="Hyperlink"/>
@@ -750,7 +750,7 @@
                 <w:noProof/>
                 <w:webHidden/>
               </w:rPr>
-              <w:instrText xml:space="preserve"> PAGEREF _Toc87896576 \h </w:instrText>
+              <w:instrText xml:space="preserve"> PAGEREF _Toc87905479 \h </w:instrText>
             </w:r>
             <w:r>
               <w:rPr>
@@ -793,7 +793,7 @@
               <w:noProof/>
             </w:rPr>
           </w:pPr>
-          <w:hyperlink w:anchor="_Toc87896577" w:history="1">
+          <w:hyperlink w:anchor="_Toc87905480" w:history="1">
             <w:r>
               <w:rPr>
                 <w:rStyle w:val="Hyperlink"/>
@@ -834,7 +834,7 @@
                 <w:noProof/>
                 <w:webHidden/>
               </w:rPr>
-              <w:instrText xml:space="preserve"> PAGEREF _Toc87896577 \h </w:instrText>
+              <w:instrText xml:space="preserve"> PAGEREF _Toc87905480 \h </w:instrText>
             </w:r>
             <w:r>
               <w:rPr>
@@ -877,7 +877,7 @@
               <w:noProof/>
             </w:rPr>
           </w:pPr>
-          <w:hyperlink w:anchor="_Toc87896578" w:history="1">
+          <w:hyperlink w:anchor="_Toc87905481" w:history="1">
             <w:r>
               <w:rPr>
                 <w:rStyle w:val="Hyperlink"/>
@@ -918,7 +918,7 @@
                 <w:noProof/>
                 <w:webHidden/>
               </w:rPr>
-              <w:instrText xml:space="preserve"> PAGEREF _Toc87896578 \h </w:instrText>
+              <w:instrText xml:space="preserve"> PAGEREF _Toc87905481 \h </w:instrText>
             </w:r>
             <w:r>
               <w:rPr>
@@ -961,7 +961,7 @@
               <w:noProof/>
             </w:rPr>
           </w:pPr>
-          <w:hyperlink w:anchor="_Toc87896579" w:history="1">
+          <w:hyperlink w:anchor="_Toc87905482" w:history="1">
             <w:r>
               <w:rPr>
                 <w:rStyle w:val="Hyperlink"/>
@@ -1002,7 +1002,7 @@
                 <w:noProof/>
                 <w:webHidden/>
               </w:rPr>
-              <w:instrText xml:space="preserve"> PAGEREF _Toc87896579 \h </w:instrText>
+              <w:instrText xml:space="preserve"> PAGEREF _Toc87905482 \h </w:instrText>
             </w:r>
             <w:r>
               <w:rPr>
@@ -1044,7 +1044,7 @@
               <w:noProof/>
             </w:rPr>
           </w:pPr>
-          <w:hyperlink w:anchor="_Toc87896580" w:history="1">
+          <w:hyperlink w:anchor="_Toc87905483" w:history="1">
             <w:r>
               <w:rPr>
                 <w:rStyle w:val="Hyperlink"/>
@@ -1071,7 +1071,7 @@
                 <w:noProof/>
                 <w:webHidden/>
               </w:rPr>
-              <w:instrText xml:space="preserve"> PAGEREF _Toc87896580 \h </w:instrText>
+              <w:instrText xml:space="preserve"> PAGEREF _Toc87905483 \h </w:instrText>
             </w:r>
             <w:r>
               <w:rPr>
@@ -1113,7 +1113,7 @@
               <w:noProof/>
             </w:rPr>
           </w:pPr>
-          <w:hyperlink w:anchor="_Toc87896581" w:history="1">
+          <w:hyperlink w:anchor="_Toc87905484" w:history="1">
             <w:r>
               <w:rPr>
                 <w:rStyle w:val="Hyperlink"/>
@@ -1140,7 +1140,7 @@
                 <w:noProof/>
                 <w:webHidden/>
               </w:rPr>
-              <w:instrText xml:space="preserve"> PAGEREF _Toc87896581 \h </w:instrText>
+              <w:instrText xml:space="preserve"> PAGEREF _Toc87905484 \h </w:instrText>
             </w:r>
             <w:r>
               <w:rPr>
@@ -1182,7 +1182,7 @@
               <w:noProof/>
             </w:rPr>
           </w:pPr>
-          <w:hyperlink w:anchor="_Toc87896582" w:history="1">
+          <w:hyperlink w:anchor="_Toc87905485" w:history="1">
             <w:r>
               <w:rPr>
                 <w:rStyle w:val="Hyperlink"/>
@@ -1209,7 +1209,7 @@
                 <w:noProof/>
                 <w:webHidden/>
               </w:rPr>
-              <w:instrText xml:space="preserve"> PAGEREF _Toc87896582 \h </w:instrText>
+              <w:instrText xml:space="preserve"> PAGEREF _Toc87905485 \h </w:instrText>
             </w:r>
             <w:r>
               <w:rPr>
@@ -1229,7 +1229,7 @@
                 <w:noProof/>
                 <w:webHidden/>
               </w:rPr>
-              <w:t>4</w:t>
+              <w:t>3</w:t>
             </w:r>
             <w:r>
               <w:rPr>
@@ -1251,7 +1251,7 @@
               <w:noProof/>
             </w:rPr>
           </w:pPr>
-          <w:hyperlink w:anchor="_Toc87896583" w:history="1">
+          <w:hyperlink w:anchor="_Toc87905486" w:history="1">
             <w:r>
               <w:rPr>
                 <w:rStyle w:val="Hyperlink"/>
@@ -1278,7 +1278,7 @@
                 <w:noProof/>
                 <w:webHidden/>
               </w:rPr>
-              <w:instrText xml:space="preserve"> PAGEREF _Toc87896583 \h </w:instrText>
+              <w:instrText xml:space="preserve"> PAGEREF _Toc87905486 \h </w:instrText>
             </w:r>
             <w:r>
               <w:rPr>
@@ -1320,7 +1320,7 @@
               <w:noProof/>
             </w:rPr>
           </w:pPr>
-          <w:hyperlink w:anchor="_Toc87896584" w:history="1">
+          <w:hyperlink w:anchor="_Toc87905487" w:history="1">
             <w:r>
               <w:rPr>
                 <w:rStyle w:val="Hyperlink"/>
@@ -1347,7 +1347,7 @@
                 <w:noProof/>
                 <w:webHidden/>
               </w:rPr>
-              <w:instrText xml:space="preserve"> PAGEREF _Toc87896584 \h </w:instrText>
+              <w:instrText xml:space="preserve"> PAGEREF _Toc87905487 \h </w:instrText>
             </w:r>
             <w:r>
               <w:rPr>
@@ -1389,7 +1389,7 @@
               <w:noProof/>
             </w:rPr>
           </w:pPr>
-          <w:hyperlink w:anchor="_Toc87896585" w:history="1">
+          <w:hyperlink w:anchor="_Toc87905488" w:history="1">
             <w:r>
               <w:rPr>
                 <w:rStyle w:val="Hyperlink"/>
@@ -1416,7 +1416,7 @@
                 <w:noProof/>
                 <w:webHidden/>
               </w:rPr>
-              <w:instrText xml:space="preserve"> PAGEREF _Toc87896585 \h </w:instrText>
+              <w:instrText xml:space="preserve"> PAGEREF _Toc87905488 \h </w:instrText>
             </w:r>
             <w:r>
               <w:rPr>
@@ -1458,7 +1458,7 @@
               <w:noProof/>
             </w:rPr>
           </w:pPr>
-          <w:hyperlink w:anchor="_Toc87896586" w:history="1">
+          <w:hyperlink w:anchor="_Toc87905489" w:history="1">
             <w:r>
               <w:rPr>
                 <w:rStyle w:val="Hyperlink"/>
@@ -1485,7 +1485,7 @@
                 <w:noProof/>
                 <w:webHidden/>
               </w:rPr>
-              <w:instrText xml:space="preserve"> PAGEREF _Toc87896586 \h </w:instrText>
+              <w:instrText xml:space="preserve"> PAGEREF _Toc87905489 \h </w:instrText>
             </w:r>
             <w:r>
               <w:rPr>
@@ -1527,7 +1527,7 @@
               <w:noProof/>
             </w:rPr>
           </w:pPr>
-          <w:hyperlink w:anchor="_Toc87896587" w:history="1">
+          <w:hyperlink w:anchor="_Toc87905490" w:history="1">
             <w:r>
               <w:rPr>
                 <w:rStyle w:val="Hyperlink"/>
@@ -1554,7 +1554,7 @@
                 <w:noProof/>
                 <w:webHidden/>
               </w:rPr>
-              <w:instrText xml:space="preserve"> PAGEREF _Toc87896587 \h </w:instrText>
+              <w:instrText xml:space="preserve"> PAGEREF _Toc87905490 \h </w:instrText>
             </w:r>
             <w:r>
               <w:rPr>
@@ -1596,7 +1596,7 @@
               <w:noProof/>
             </w:rPr>
           </w:pPr>
-          <w:hyperlink w:anchor="_Toc87896588" w:history="1">
+          <w:hyperlink w:anchor="_Toc87905491" w:history="1">
             <w:r>
               <w:rPr>
                 <w:rStyle w:val="Hyperlink"/>
@@ -1623,7 +1623,7 @@
                 <w:noProof/>
                 <w:webHidden/>
               </w:rPr>
-              <w:instrText xml:space="preserve"> PAGEREF _Toc87896588 \h </w:instrText>
+              <w:instrText xml:space="preserve"> PAGEREF _Toc87905491 \h </w:instrText>
             </w:r>
             <w:r>
               <w:rPr>
@@ -1665,7 +1665,7 @@
               <w:noProof/>
             </w:rPr>
           </w:pPr>
-          <w:hyperlink w:anchor="_Toc87896589" w:history="1">
+          <w:hyperlink w:anchor="_Toc87905492" w:history="1">
             <w:r>
               <w:rPr>
                 <w:rStyle w:val="Hyperlink"/>
@@ -1692,7 +1692,7 @@
                 <w:noProof/>
                 <w:webHidden/>
               </w:rPr>
-              <w:instrText xml:space="preserve"> PAGEREF _Toc87896589 \h </w:instrText>
+              <w:instrText xml:space="preserve"> PAGEREF _Toc87905492 \h </w:instrText>
             </w:r>
             <w:r>
               <w:rPr>
@@ -1734,7 +1734,7 @@
               <w:noProof/>
             </w:rPr>
           </w:pPr>
-          <w:hyperlink w:anchor="_Toc87896590" w:history="1">
+          <w:hyperlink w:anchor="_Toc87905493" w:history="1">
             <w:r>
               <w:rPr>
                 <w:rStyle w:val="Hyperlink"/>
@@ -1761,7 +1761,7 @@
                 <w:noProof/>
                 <w:webHidden/>
               </w:rPr>
-              <w:instrText xml:space="preserve"> PAGEREF _Toc87896590 \h </w:instrText>
+              <w:instrText xml:space="preserve"> PAGEREF _Toc87905493 \h </w:instrText>
             </w:r>
             <w:r>
               <w:rPr>
@@ -1803,7 +1803,7 @@
               <w:noProof/>
             </w:rPr>
           </w:pPr>
-          <w:hyperlink w:anchor="_Toc87896591" w:history="1">
+          <w:hyperlink w:anchor="_Toc87905494" w:history="1">
             <w:r>
               <w:rPr>
                 <w:rStyle w:val="Hyperlink"/>
@@ -1830,7 +1830,7 @@
                 <w:noProof/>
                 <w:webHidden/>
               </w:rPr>
-              <w:instrText xml:space="preserve"> PAGEREF _Toc87896591 \h </w:instrText>
+              <w:instrText xml:space="preserve"> PAGEREF _Toc87905494 \h </w:instrText>
             </w:r>
             <w:r>
               <w:rPr>
@@ -1872,7 +1872,7 @@
               <w:noProof/>
             </w:rPr>
           </w:pPr>
-          <w:hyperlink w:anchor="_Toc87896592" w:history="1">
+          <w:hyperlink w:anchor="_Toc87905495" w:history="1">
             <w:r>
               <w:rPr>
                 <w:rStyle w:val="Hyperlink"/>
@@ -1907,7 +1907,7 @@
                 <w:noProof/>
                 <w:webHidden/>
               </w:rPr>
-              <w:instrText xml:space="preserve"> PAGEREF _Toc87896592 \h </w:instrText>
+              <w:instrText xml:space="preserve"> PAGEREF _Toc87905495 \h </w:instrText>
             </w:r>
             <w:r>
               <w:rPr>
@@ -1949,7 +1949,7 @@
               <w:noProof/>
             </w:rPr>
           </w:pPr>
-          <w:hyperlink w:anchor="_Toc87896593" w:history="1">
+          <w:hyperlink w:anchor="_Toc87905496" w:history="1">
             <w:r>
               <w:rPr>
                 <w:rStyle w:val="Hyperlink"/>
@@ -1976,7 +1976,7 @@
                 <w:noProof/>
                 <w:webHidden/>
               </w:rPr>
-              <w:instrText xml:space="preserve"> PAGEREF _Toc87896593 \h </w:instrText>
+              <w:instrText xml:space="preserve"> PAGEREF _Toc87905496 \h </w:instrText>
             </w:r>
             <w:r>
               <w:rPr>
@@ -2018,7 +2018,7 @@
               <w:noProof/>
             </w:rPr>
           </w:pPr>
-          <w:hyperlink w:anchor="_Toc87896594" w:history="1">
+          <w:hyperlink w:anchor="_Toc87905497" w:history="1">
             <w:r>
               <w:rPr>
                 <w:rStyle w:val="Hyperlink"/>
@@ -2053,7 +2053,7 @@
                 <w:noProof/>
                 <w:webHidden/>
               </w:rPr>
-              <w:instrText xml:space="preserve"> PAGEREF _Toc87896594 \h </w:instrText>
+              <w:instrText xml:space="preserve"> PAGEREF _Toc87905497 \h </w:instrText>
             </w:r>
             <w:r>
               <w:rPr>
@@ -2095,7 +2095,7 @@
               <w:noProof/>
             </w:rPr>
           </w:pPr>
-          <w:hyperlink w:anchor="_Toc87896595" w:history="1">
+          <w:hyperlink w:anchor="_Toc87905498" w:history="1">
             <w:r>
               <w:rPr>
                 <w:rStyle w:val="Hyperlink"/>
@@ -2130,7 +2130,7 @@
                 <w:noProof/>
                 <w:webHidden/>
               </w:rPr>
-              <w:instrText xml:space="preserve"> PAGEREF _Toc87896595 \h </w:instrText>
+              <w:instrText xml:space="preserve"> PAGEREF _Toc87905498 \h </w:instrText>
             </w:r>
             <w:r>
               <w:rPr>
@@ -2172,7 +2172,7 @@
               <w:noProof/>
             </w:rPr>
           </w:pPr>
-          <w:hyperlink w:anchor="_Toc87896596" w:history="1">
+          <w:hyperlink w:anchor="_Toc87905499" w:history="1">
             <w:r>
               <w:rPr>
                 <w:rStyle w:val="Hyperlink"/>
@@ -2207,7 +2207,7 @@
                 <w:noProof/>
                 <w:webHidden/>
               </w:rPr>
-              <w:instrText xml:space="preserve"> PAGEREF _Toc87896596 \h </w:instrText>
+              <w:instrText xml:space="preserve"> PAGEREF _Toc87905499 \h </w:instrText>
             </w:r>
             <w:r>
               <w:rPr>
@@ -2249,7 +2249,7 @@
               <w:noProof/>
             </w:rPr>
           </w:pPr>
-          <w:hyperlink w:anchor="_Toc87896597" w:history="1">
+          <w:hyperlink w:anchor="_Toc87905500" w:history="1">
             <w:r>
               <w:rPr>
                 <w:rStyle w:val="Hyperlink"/>
@@ -2276,7 +2276,7 @@
                 <w:noProof/>
                 <w:webHidden/>
               </w:rPr>
-              <w:instrText xml:space="preserve"> PAGEREF _Toc87896597 \h </w:instrText>
+              <w:instrText xml:space="preserve"> PAGEREF _Toc87905500 \h </w:instrText>
             </w:r>
             <w:r>
               <w:rPr>
@@ -2365,7 +2365,7 @@
           <w:szCs w:val="36"/>
         </w:rPr>
       </w:pPr>
-      <w:bookmarkStart w:id="0" w:name="_Toc87896575"/>
+      <w:bookmarkStart w:id="0" w:name="_Toc87905478"/>
       <w:r>
         <w:rPr>
           <w:sz w:val="36"/>
@@ -2384,7 +2384,7 @@
           <w:numId w:val="8"/>
         </w:numPr>
       </w:pPr>
-      <w:bookmarkStart w:id="1" w:name="_Toc87896576"/>
+      <w:bookmarkStart w:id="1" w:name="_Toc87905479"/>
       <w:r>
         <w:rPr>
           <w:u w:val="single"/>
@@ -2418,7 +2418,7 @@
         </w:numPr>
       </w:pPr>
       <w:bookmarkStart w:id="2" w:name="_g1afxl9vppye" w:colFirst="0" w:colLast="0"/>
-      <w:bookmarkStart w:id="3" w:name="_Toc87896577"/>
+      <w:bookmarkStart w:id="3" w:name="_Toc87905480"/>
       <w:bookmarkEnd w:id="2"/>
       <w:r>
         <w:rPr>
@@ -2541,7 +2541,7 @@
         </w:numPr>
       </w:pPr>
       <w:bookmarkStart w:id="5" w:name="_h84z275xhvw0" w:colFirst="0" w:colLast="0"/>
-      <w:bookmarkStart w:id="6" w:name="_Toc87896578"/>
+      <w:bookmarkStart w:id="6" w:name="_Toc87905481"/>
       <w:bookmarkEnd w:id="5"/>
       <w:r>
         <w:rPr>
@@ -2575,7 +2575,7 @@
         </w:numPr>
       </w:pPr>
       <w:bookmarkStart w:id="8" w:name="_qmk1xaxshlwl" w:colFirst="0" w:colLast="0"/>
-      <w:bookmarkStart w:id="9" w:name="_Toc87896579"/>
+      <w:bookmarkStart w:id="9" w:name="_Toc87905482"/>
       <w:bookmarkEnd w:id="8"/>
       <w:r>
         <w:rPr>
@@ -2600,7 +2600,7 @@
       <w:pPr>
         <w:pStyle w:val="Heading1"/>
       </w:pPr>
-      <w:bookmarkStart w:id="10" w:name="_Toc87896580"/>
+      <w:bookmarkStart w:id="10" w:name="_Toc87905483"/>
       <w:r>
         <w:rPr>
           <w:sz w:val="36"/>
@@ -2624,7 +2624,7 @@
       <w:pPr>
         <w:pStyle w:val="Heading3"/>
       </w:pPr>
-      <w:bookmarkStart w:id="11" w:name="_Toc87896581"/>
+      <w:bookmarkStart w:id="11" w:name="_Toc87905484"/>
       <w:r>
         <w:t>Scope</w:t>
       </w:r>
@@ -2676,7 +2676,7 @@
       <w:pPr>
         <w:pStyle w:val="Heading3"/>
       </w:pPr>
-      <w:bookmarkStart w:id="12" w:name="_Toc87896582"/>
+      <w:bookmarkStart w:id="12" w:name="_Toc87905485"/>
       <w:r>
         <w:t>Test Plan</w:t>
       </w:r>
@@ -4132,7 +4132,7 @@
           <w:szCs w:val="36"/>
         </w:rPr>
       </w:pPr>
-      <w:bookmarkStart w:id="13" w:name="_Toc87896583"/>
+      <w:bookmarkStart w:id="13" w:name="_Toc87905486"/>
       <w:r>
         <w:rPr>
           <w:sz w:val="36"/>
@@ -4146,7 +4146,7 @@
       <w:pPr>
         <w:pStyle w:val="Heading3"/>
       </w:pPr>
-      <w:bookmarkStart w:id="14" w:name="_Toc87896584"/>
+      <w:bookmarkStart w:id="14" w:name="_Toc87905487"/>
       <w:r>
         <w:t>Test Objective:</w:t>
       </w:r>
@@ -4171,7 +4171,7 @@
       <w:pPr>
         <w:pStyle w:val="Heading3"/>
       </w:pPr>
-      <w:bookmarkStart w:id="15" w:name="_Toc87896585"/>
+      <w:bookmarkStart w:id="15" w:name="_Toc87905488"/>
       <w:r>
         <w:t>Hardware and software setup:</w:t>
       </w:r>
@@ -4196,7 +4196,7 @@
       <w:pPr>
         <w:pStyle w:val="Heading3"/>
       </w:pPr>
-      <w:bookmarkStart w:id="16" w:name="_Toc87896586"/>
+      <w:bookmarkStart w:id="16" w:name="_Toc87905489"/>
       <w:r>
         <w:t>Feature to be tested:</w:t>
       </w:r>
@@ -4221,7 +4221,7 @@
       <w:pPr>
         <w:pStyle w:val="Heading3"/>
       </w:pPr>
-      <w:bookmarkStart w:id="17" w:name="_Toc87896587"/>
+      <w:bookmarkStart w:id="17" w:name="_Toc87905490"/>
       <w:r>
         <w:t>Actual test cases</w:t>
       </w:r>
@@ -4839,7 +4839,7 @@
           <w:szCs w:val="36"/>
         </w:rPr>
       </w:pPr>
-      <w:bookmarkStart w:id="19" w:name="_Toc87896588"/>
+      <w:bookmarkStart w:id="19" w:name="_Toc87905491"/>
       <w:r>
         <w:rPr>
           <w:sz w:val="36"/>
@@ -4965,11 +4965,44 @@
           <w:szCs w:val="24"/>
         </w:rPr>
       </w:pPr>
-      <w:r>
-        <w:rPr>
-          <w:sz w:val="24"/>
-          <w:szCs w:val="24"/>
-        </w:rPr>
+    </w:p>
+    <w:p>
+      <w:pPr>
+        <w:rPr>
+          <w:sz w:val="24"/>
+          <w:szCs w:val="24"/>
+        </w:rPr>
+      </w:pPr>
+    </w:p>
+    <w:p>
+      <w:pPr>
+        <w:rPr>
+          <w:sz w:val="24"/>
+          <w:szCs w:val="24"/>
+        </w:rPr>
+      </w:pPr>
+    </w:p>
+    <w:p>
+      <w:pPr>
+        <w:rPr>
+          <w:sz w:val="24"/>
+          <w:szCs w:val="24"/>
+        </w:rPr>
+      </w:pPr>
+    </w:p>
+    <w:p>
+      <w:pPr>
+        <w:rPr>
+          <w:sz w:val="24"/>
+          <w:szCs w:val="24"/>
+        </w:rPr>
+      </w:pPr>
+      <w:r>
+        <w:rPr>
+          <w:sz w:val="24"/>
+          <w:szCs w:val="24"/>
+        </w:rPr>
+        <w:lastRenderedPageBreak/>
         <w:t xml:space="preserve">Here are some snapshots of the code that was commented on, and needed to be reworked </w:t>
       </w:r>
     </w:p>
@@ -4986,7 +5019,6 @@
           <w:sz w:val="24"/>
           <w:szCs w:val="24"/>
         </w:rPr>
-        <w:lastRenderedPageBreak/>
         <w:drawing>
           <wp:inline distT="0" distB="0" distL="0" distR="0" wp14:anchorId="1D98146F" wp14:editId="4EE7EF40">
             <wp:extent cx="6699142" cy="1013460"/>
@@ -5242,7 +5274,7 @@
           <w:szCs w:val="36"/>
         </w:rPr>
       </w:pPr>
-      <w:bookmarkStart w:id="20" w:name="_Toc87896589"/>
+      <w:bookmarkStart w:id="20" w:name="_Toc87905492"/>
       <w:r>
         <w:rPr>
           <w:sz w:val="36"/>
@@ -5302,14 +5334,40 @@
     <w:p>
       <w:pPr>
         <w:ind w:firstLine="720"/>
-      </w:pPr>
-      <w:r>
-        <w:rPr>
-          <w:sz w:val="24"/>
-          <w:szCs w:val="24"/>
-        </w:rPr>
-        <w:t>The database layer is also encrypted. The strings inputs will be sanitized in queries which will prevent SQL injection attacks. For input validation, the user password and the username will be checked against the database to see if it’s input correctly. Also, before any post or images are modified, the system will verify that the original user is still logged in. The search inputs will be sanitized through queries to see if the inputs were true.</w:t>
-      </w:r>
+        <w:rPr>
+          <w:sz w:val="24"/>
+          <w:szCs w:val="24"/>
+        </w:rPr>
+      </w:pPr>
+      <w:r>
+        <w:rPr>
+          <w:sz w:val="24"/>
+          <w:szCs w:val="24"/>
+        </w:rPr>
+        <w:t xml:space="preserve">The database layer is also encrypted. The strings inputs will be sanitized in queries which will prevent SQL injection attacks. For input validation, the user password and the username will be checked against the database to see if it’s input correctly. Also, before any post or images are </w:t>
+      </w:r>
+      <w:r>
+        <w:rPr>
+          <w:sz w:val="24"/>
+          <w:szCs w:val="24"/>
+        </w:rPr>
+        <w:lastRenderedPageBreak/>
+        <w:t>modified, the system will verify that the original user is still logged in. The search inputs will be sanitized through queries to see if the inputs were true.</w:t>
+      </w:r>
+    </w:p>
+    <w:p>
+      <w:pPr>
+        <w:ind w:firstLine="720"/>
+        <w:rPr>
+          <w:sz w:val="24"/>
+          <w:szCs w:val="24"/>
+        </w:rPr>
+      </w:pPr>
+    </w:p>
+    <w:p>
+      <w:pPr>
+        <w:ind w:firstLine="720"/>
+      </w:pPr>
     </w:p>
     <w:p>
       <w:pPr>
@@ -5319,13 +5377,12 @@
           <w:szCs w:val="36"/>
         </w:rPr>
       </w:pPr>
-      <w:bookmarkStart w:id="21" w:name="_Toc87896590"/>
+      <w:bookmarkStart w:id="21" w:name="_Toc87905493"/>
       <w:r>
         <w:rPr>
           <w:sz w:val="36"/>
           <w:szCs w:val="36"/>
         </w:rPr>
-        <w:lastRenderedPageBreak/>
         <w:t>Non-Functional Requirements</w:t>
       </w:r>
       <w:bookmarkStart w:id="22" w:name="_prxhv6bafnbk" w:colFirst="0" w:colLast="0"/>
@@ -5338,7 +5395,7 @@
       <w:pPr>
         <w:pStyle w:val="Heading3"/>
       </w:pPr>
-      <w:bookmarkStart w:id="24" w:name="_Toc87896591"/>
+      <w:bookmarkStart w:id="24" w:name="_Toc87905494"/>
       <w:r>
         <w:t>Compatibility Requirements:</w:t>
       </w:r>
@@ -5520,7 +5577,7 @@
       <w:pPr>
         <w:pStyle w:val="Heading3"/>
       </w:pPr>
-      <w:bookmarkStart w:id="25" w:name="_Toc87896592"/>
+      <w:bookmarkStart w:id="25" w:name="_Toc87905495"/>
       <w:r>
         <w:t>Expected Load:</w:t>
       </w:r>
@@ -5578,7 +5635,7 @@
       <w:pPr>
         <w:pStyle w:val="Heading3"/>
       </w:pPr>
-      <w:bookmarkStart w:id="26" w:name="_Toc87896593"/>
+      <w:bookmarkStart w:id="26" w:name="_Toc87905496"/>
       <w:r>
         <w:t>Storage Requirements:</w:t>
       </w:r>
@@ -5618,7 +5675,7 @@
           <w:bCs/>
         </w:rPr>
       </w:pPr>
-      <w:bookmarkStart w:id="27" w:name="_Toc87896594"/>
+      <w:bookmarkStart w:id="27" w:name="_Toc87905497"/>
       <w:r>
         <w:t>Availability Requirements:</w:t>
       </w:r>
@@ -5728,7 +5785,7 @@
           <w:bCs/>
         </w:rPr>
       </w:pPr>
-      <w:bookmarkStart w:id="28" w:name="_Toc87896595"/>
+      <w:bookmarkStart w:id="28" w:name="_Toc87905498"/>
       <w:r>
         <w:t>Performance Requirements:</w:t>
       </w:r>
@@ -5893,6 +5950,7 @@
           <w:sz w:val="24"/>
           <w:szCs w:val="24"/>
         </w:rPr>
+        <w:lastRenderedPageBreak/>
         <w:t>The test requirement is being implemented currently. As a team, we will be testing how the search correspond to certain inputs</w:t>
       </w:r>
       <w:r>
@@ -6095,7 +6153,7 @@
           <w:bCs/>
         </w:rPr>
       </w:pPr>
-      <w:bookmarkStart w:id="29" w:name="_Toc87896596"/>
+      <w:bookmarkStart w:id="29" w:name="_Toc87905499"/>
       <w:r>
         <w:t>Security Requirements:</w:t>
       </w:r>
@@ -6418,7 +6476,7 @@
       <w:pPr>
         <w:pStyle w:val="Heading1"/>
       </w:pPr>
-      <w:bookmarkStart w:id="30" w:name="_Toc87896597"/>
+      <w:bookmarkStart w:id="30" w:name="_Toc87905500"/>
       <w:r>
         <w:t>Status Demo</w:t>
       </w:r>

</xml_diff>